<commit_message>
A doua parte lab.
</commit_message>
<xml_diff>
--- a/lab1.docx
+++ b/lab1.docx
@@ -16033,6 +16033,3708 @@
         <w:ind w:left="720"/>
         <w:rPr>
           <w:rFonts w:ascii="Times New Roman" w:hAnsi="Times New Roman" w:cs="Times New Roman"/>
+          <w:b/>
+          <w:sz w:val="28"/>
+          <w:szCs w:val="28"/>
+          <w:lang w:val="en-US"/>
+        </w:rPr>
+      </w:pPr>
+      <w:proofErr w:type="spellStart"/>
+      <w:r>
+        <w:rPr>
+          <w:rFonts w:ascii="Times New Roman" w:hAnsi="Times New Roman" w:cs="Times New Roman"/>
+          <w:b/>
+          <w:sz w:val="28"/>
+          <w:szCs w:val="28"/>
+          <w:lang w:val="en-US"/>
+        </w:rPr>
+        <w:lastRenderedPageBreak/>
+        <w:t>Construirea</w:t>
+      </w:r>
+      <w:proofErr w:type="spellEnd"/>
+      <w:r>
+        <w:rPr>
+          <w:rFonts w:ascii="Times New Roman" w:hAnsi="Times New Roman" w:cs="Times New Roman"/>
+          <w:b/>
+          <w:sz w:val="28"/>
+          <w:szCs w:val="28"/>
+          <w:lang w:val="en-US"/>
+        </w:rPr>
+        <w:t xml:space="preserve"> </w:t>
+      </w:r>
+      <w:proofErr w:type="spellStart"/>
+      <w:r>
+        <w:rPr>
+          <w:rFonts w:ascii="Times New Roman" w:hAnsi="Times New Roman" w:cs="Times New Roman"/>
+          <w:b/>
+          <w:sz w:val="28"/>
+          <w:szCs w:val="28"/>
+          <w:lang w:val="en-US"/>
+        </w:rPr>
+        <w:t>proiectelor</w:t>
+      </w:r>
+      <w:proofErr w:type="spellEnd"/>
+      <w:r>
+        <w:rPr>
+          <w:rFonts w:ascii="Times New Roman" w:hAnsi="Times New Roman" w:cs="Times New Roman"/>
+          <w:b/>
+          <w:sz w:val="28"/>
+          <w:szCs w:val="28"/>
+          <w:lang w:val="en-US"/>
+        </w:rPr>
+        <w:t xml:space="preserve"> Java </w:t>
+      </w:r>
+      <w:proofErr w:type="spellStart"/>
+      <w:r>
+        <w:rPr>
+          <w:rFonts w:ascii="Times New Roman" w:hAnsi="Times New Roman" w:cs="Times New Roman"/>
+          <w:b/>
+          <w:sz w:val="28"/>
+          <w:szCs w:val="28"/>
+          <w:lang w:val="en-US"/>
+        </w:rPr>
+        <w:t>utilizînd</w:t>
+      </w:r>
+      <w:proofErr w:type="spellEnd"/>
+      <w:r>
+        <w:rPr>
+          <w:rFonts w:ascii="Times New Roman" w:hAnsi="Times New Roman" w:cs="Times New Roman"/>
+          <w:b/>
+          <w:sz w:val="28"/>
+          <w:szCs w:val="28"/>
+          <w:lang w:val="en-US"/>
+        </w:rPr>
+        <w:t xml:space="preserve"> Apache Maven</w:t>
+      </w:r>
+    </w:p>
+    <w:p>
+      <w:pPr>
+        <w:pStyle w:val="a8"/>
+        <w:ind w:left="720"/>
+        <w:rPr>
+          <w:rFonts w:ascii="Times New Roman" w:hAnsi="Times New Roman" w:cs="Times New Roman"/>
+          <w:sz w:val="24"/>
+          <w:szCs w:val="24"/>
+          <w:lang w:val="en-US"/>
+        </w:rPr>
+      </w:pPr>
+    </w:p>
+    <w:p>
+      <w:pPr>
+        <w:pStyle w:val="a8"/>
+        <w:ind w:firstLine="708"/>
+        <w:rPr>
+          <w:rFonts w:ascii="Times New Roman" w:hAnsi="Times New Roman" w:cs="Times New Roman"/>
+          <w:sz w:val="24"/>
+          <w:szCs w:val="24"/>
+          <w:lang w:val="en-US"/>
+        </w:rPr>
+      </w:pPr>
+      <w:proofErr w:type="spellStart"/>
+      <w:r>
+        <w:rPr>
+          <w:rFonts w:ascii="Times New Roman" w:hAnsi="Times New Roman" w:cs="Times New Roman"/>
+          <w:sz w:val="24"/>
+          <w:szCs w:val="24"/>
+          <w:lang w:val="en-US"/>
+        </w:rPr>
+        <w:t>Obiectivele</w:t>
+      </w:r>
+      <w:proofErr w:type="spellEnd"/>
+      <w:r>
+        <w:rPr>
+          <w:rFonts w:ascii="Times New Roman" w:hAnsi="Times New Roman" w:cs="Times New Roman"/>
+          <w:sz w:val="24"/>
+          <w:szCs w:val="24"/>
+          <w:lang w:val="en-US"/>
+        </w:rPr>
+        <w:t xml:space="preserve"> </w:t>
+      </w:r>
+      <w:proofErr w:type="spellStart"/>
+      <w:r>
+        <w:rPr>
+          <w:rFonts w:ascii="Times New Roman" w:hAnsi="Times New Roman" w:cs="Times New Roman"/>
+          <w:sz w:val="24"/>
+          <w:szCs w:val="24"/>
+          <w:lang w:val="en-US"/>
+        </w:rPr>
+        <w:t>lucrării</w:t>
+      </w:r>
+      <w:proofErr w:type="spellEnd"/>
+      <w:r>
+        <w:rPr>
+          <w:rFonts w:ascii="Times New Roman" w:hAnsi="Times New Roman" w:cs="Times New Roman"/>
+          <w:sz w:val="24"/>
+          <w:szCs w:val="24"/>
+          <w:lang w:val="en-US"/>
+        </w:rPr>
+        <w:t xml:space="preserve">: </w:t>
+      </w:r>
+      <w:proofErr w:type="spellStart"/>
+      <w:r>
+        <w:rPr>
+          <w:rFonts w:ascii="Times New Roman" w:hAnsi="Times New Roman" w:cs="Times New Roman"/>
+          <w:sz w:val="24"/>
+          <w:szCs w:val="24"/>
+          <w:lang w:val="en-US"/>
+        </w:rPr>
+        <w:t>înțelegerea</w:t>
+      </w:r>
+      <w:proofErr w:type="spellEnd"/>
+      <w:r>
+        <w:rPr>
+          <w:rFonts w:ascii="Times New Roman" w:hAnsi="Times New Roman" w:cs="Times New Roman"/>
+          <w:sz w:val="24"/>
+          <w:szCs w:val="24"/>
+          <w:lang w:val="en-US"/>
+        </w:rPr>
+        <w:t xml:space="preserve"> </w:t>
+      </w:r>
+      <w:proofErr w:type="spellStart"/>
+      <w:r>
+        <w:rPr>
+          <w:rFonts w:ascii="Times New Roman" w:hAnsi="Times New Roman" w:cs="Times New Roman"/>
+          <w:sz w:val="24"/>
+          <w:szCs w:val="24"/>
+          <w:lang w:val="en-US"/>
+        </w:rPr>
+        <w:t>proc</w:t>
+      </w:r>
+      <w:r>
+        <w:rPr>
+          <w:rFonts w:ascii="Times New Roman" w:hAnsi="Times New Roman" w:cs="Times New Roman"/>
+          <w:sz w:val="24"/>
+          <w:szCs w:val="24"/>
+          <w:lang w:val="en-US"/>
+        </w:rPr>
+        <w:t>esului</w:t>
+      </w:r>
+      <w:proofErr w:type="spellEnd"/>
+      <w:r>
+        <w:rPr>
+          <w:rFonts w:ascii="Times New Roman" w:hAnsi="Times New Roman" w:cs="Times New Roman"/>
+          <w:sz w:val="24"/>
+          <w:szCs w:val="24"/>
+          <w:lang w:val="en-US"/>
+        </w:rPr>
+        <w:t xml:space="preserve"> de </w:t>
+      </w:r>
+      <w:proofErr w:type="spellStart"/>
+      <w:r>
+        <w:rPr>
+          <w:rFonts w:ascii="Times New Roman" w:hAnsi="Times New Roman" w:cs="Times New Roman"/>
+          <w:sz w:val="24"/>
+          <w:szCs w:val="24"/>
+          <w:lang w:val="en-US"/>
+        </w:rPr>
+        <w:t>construire</w:t>
+      </w:r>
+      <w:proofErr w:type="spellEnd"/>
+      <w:r>
+        <w:rPr>
+          <w:rFonts w:ascii="Times New Roman" w:hAnsi="Times New Roman" w:cs="Times New Roman"/>
+          <w:sz w:val="24"/>
+          <w:szCs w:val="24"/>
+          <w:lang w:val="en-US"/>
+        </w:rPr>
+        <w:t xml:space="preserve"> </w:t>
+      </w:r>
+      <w:proofErr w:type="spellStart"/>
+      <w:r>
+        <w:rPr>
+          <w:rFonts w:ascii="Times New Roman" w:hAnsi="Times New Roman" w:cs="Times New Roman"/>
+          <w:sz w:val="24"/>
+          <w:szCs w:val="24"/>
+          <w:lang w:val="en-US"/>
+        </w:rPr>
+        <w:t>automată</w:t>
+      </w:r>
+      <w:proofErr w:type="spellEnd"/>
+      <w:r>
+        <w:rPr>
+          <w:rFonts w:ascii="Times New Roman" w:hAnsi="Times New Roman" w:cs="Times New Roman"/>
+          <w:sz w:val="24"/>
+          <w:szCs w:val="24"/>
+          <w:lang w:val="en-US"/>
+        </w:rPr>
+        <w:t xml:space="preserve"> a </w:t>
+      </w:r>
+      <w:proofErr w:type="spellStart"/>
+      <w:r>
+        <w:rPr>
+          <w:rFonts w:ascii="Times New Roman" w:hAnsi="Times New Roman" w:cs="Times New Roman"/>
+          <w:sz w:val="24"/>
+          <w:szCs w:val="24"/>
+          <w:lang w:val="en-US"/>
+        </w:rPr>
+        <w:t>uni</w:t>
+      </w:r>
+      <w:proofErr w:type="spellEnd"/>
+      <w:r>
+        <w:rPr>
+          <w:rFonts w:ascii="Times New Roman" w:hAnsi="Times New Roman" w:cs="Times New Roman"/>
+          <w:sz w:val="24"/>
+          <w:szCs w:val="24"/>
+          <w:lang w:val="en-US"/>
+        </w:rPr>
+        <w:t xml:space="preserve"> </w:t>
+      </w:r>
+      <w:proofErr w:type="spellStart"/>
+      <w:r>
+        <w:rPr>
+          <w:rFonts w:ascii="Times New Roman" w:hAnsi="Times New Roman" w:cs="Times New Roman"/>
+          <w:sz w:val="24"/>
+          <w:szCs w:val="24"/>
+          <w:lang w:val="en-US"/>
+        </w:rPr>
+        <w:t>proiect</w:t>
+      </w:r>
+      <w:proofErr w:type="spellEnd"/>
+      <w:r>
+        <w:rPr>
+          <w:rFonts w:ascii="Times New Roman" w:hAnsi="Times New Roman" w:cs="Times New Roman"/>
+          <w:sz w:val="24"/>
+          <w:szCs w:val="24"/>
+          <w:lang w:val="en-US"/>
+        </w:rPr>
+        <w:t xml:space="preserve"> Java, </w:t>
+      </w:r>
+      <w:proofErr w:type="spellStart"/>
+      <w:r>
+        <w:rPr>
+          <w:rFonts w:ascii="Times New Roman" w:hAnsi="Times New Roman" w:cs="Times New Roman"/>
+          <w:sz w:val="24"/>
+          <w:szCs w:val="24"/>
+          <w:lang w:val="en-US"/>
+        </w:rPr>
+        <w:t>cunoașterea</w:t>
+      </w:r>
+      <w:proofErr w:type="spellEnd"/>
+      <w:r>
+        <w:rPr>
+          <w:rFonts w:ascii="Times New Roman" w:hAnsi="Times New Roman" w:cs="Times New Roman"/>
+          <w:sz w:val="24"/>
+          <w:szCs w:val="24"/>
+          <w:lang w:val="en-US"/>
+        </w:rPr>
+        <w:t xml:space="preserve"> </w:t>
+      </w:r>
+      <w:proofErr w:type="spellStart"/>
+      <w:r>
+        <w:rPr>
+          <w:rFonts w:ascii="Times New Roman" w:hAnsi="Times New Roman" w:cs="Times New Roman"/>
+          <w:sz w:val="24"/>
+          <w:szCs w:val="24"/>
+          <w:lang w:val="en-US"/>
+        </w:rPr>
+        <w:t>fazelor</w:t>
+      </w:r>
+      <w:proofErr w:type="spellEnd"/>
+      <w:r>
+        <w:rPr>
+          <w:rFonts w:ascii="Times New Roman" w:hAnsi="Times New Roman" w:cs="Times New Roman"/>
+          <w:sz w:val="24"/>
+          <w:szCs w:val="24"/>
+          <w:lang w:val="en-US"/>
+        </w:rPr>
+        <w:t xml:space="preserve"> </w:t>
+      </w:r>
+      <w:proofErr w:type="spellStart"/>
+      <w:r>
+        <w:rPr>
+          <w:rFonts w:ascii="Times New Roman" w:hAnsi="Times New Roman" w:cs="Times New Roman"/>
+          <w:sz w:val="24"/>
+          <w:szCs w:val="24"/>
+          <w:lang w:val="en-US"/>
+        </w:rPr>
+        <w:t>esenț</w:t>
+      </w:r>
+      <w:r>
+        <w:rPr>
+          <w:rFonts w:ascii="Times New Roman" w:hAnsi="Times New Roman" w:cs="Times New Roman"/>
+          <w:sz w:val="24"/>
+          <w:szCs w:val="24"/>
+          <w:lang w:val="en-US"/>
+        </w:rPr>
+        <w:t>iale</w:t>
+      </w:r>
+      <w:proofErr w:type="spellEnd"/>
+      <w:r>
+        <w:rPr>
+          <w:rFonts w:ascii="Times New Roman" w:hAnsi="Times New Roman" w:cs="Times New Roman"/>
+          <w:sz w:val="24"/>
+          <w:szCs w:val="24"/>
+          <w:lang w:val="en-US"/>
+        </w:rPr>
+        <w:t xml:space="preserve"> Maven; </w:t>
+      </w:r>
+      <w:proofErr w:type="spellStart"/>
+      <w:r>
+        <w:rPr>
+          <w:rFonts w:ascii="Times New Roman" w:hAnsi="Times New Roman" w:cs="Times New Roman"/>
+          <w:sz w:val="24"/>
+          <w:szCs w:val="24"/>
+          <w:lang w:val="en-US"/>
+        </w:rPr>
+        <w:t>obiectivul</w:t>
+      </w:r>
+      <w:proofErr w:type="spellEnd"/>
+      <w:r>
+        <w:rPr>
+          <w:rFonts w:ascii="Times New Roman" w:hAnsi="Times New Roman" w:cs="Times New Roman"/>
+          <w:sz w:val="24"/>
+          <w:szCs w:val="24"/>
+          <w:lang w:val="en-US"/>
+        </w:rPr>
+        <w:t xml:space="preserve"> specific </w:t>
+      </w:r>
+      <w:proofErr w:type="spellStart"/>
+      <w:r>
+        <w:rPr>
+          <w:rFonts w:ascii="Times New Roman" w:hAnsi="Times New Roman" w:cs="Times New Roman"/>
+          <w:sz w:val="24"/>
+          <w:szCs w:val="24"/>
+          <w:lang w:val="en-US"/>
+        </w:rPr>
+        <w:t>constând</w:t>
+      </w:r>
+      <w:proofErr w:type="spellEnd"/>
+      <w:r>
+        <w:rPr>
+          <w:rFonts w:ascii="Times New Roman" w:hAnsi="Times New Roman" w:cs="Times New Roman"/>
+          <w:sz w:val="24"/>
+          <w:szCs w:val="24"/>
+          <w:lang w:val="en-US"/>
+        </w:rPr>
+        <w:t xml:space="preserve"> </w:t>
+      </w:r>
+      <w:proofErr w:type="spellStart"/>
+      <w:r>
+        <w:rPr>
+          <w:rFonts w:ascii="Times New Roman" w:hAnsi="Times New Roman" w:cs="Times New Roman"/>
+          <w:sz w:val="24"/>
+          <w:szCs w:val="24"/>
+          <w:lang w:val="en-US"/>
+        </w:rPr>
+        <w:t>în</w:t>
+      </w:r>
+      <w:proofErr w:type="spellEnd"/>
+      <w:r>
+        <w:rPr>
+          <w:rFonts w:ascii="Times New Roman" w:hAnsi="Times New Roman" w:cs="Times New Roman"/>
+          <w:sz w:val="24"/>
+          <w:szCs w:val="24"/>
+          <w:lang w:val="en-US"/>
+        </w:rPr>
+        <w:t xml:space="preserve"> </w:t>
+      </w:r>
+      <w:proofErr w:type="spellStart"/>
+      <w:r>
+        <w:rPr>
+          <w:rFonts w:ascii="Times New Roman" w:hAnsi="Times New Roman" w:cs="Times New Roman"/>
+          <w:sz w:val="24"/>
+          <w:szCs w:val="24"/>
+          <w:lang w:val="en-US"/>
+        </w:rPr>
+        <w:t>setarea</w:t>
+      </w:r>
+      <w:proofErr w:type="spellEnd"/>
+      <w:r>
+        <w:rPr>
+          <w:rFonts w:ascii="Times New Roman" w:hAnsi="Times New Roman" w:cs="Times New Roman"/>
+          <w:sz w:val="24"/>
+          <w:szCs w:val="24"/>
+          <w:lang w:val="en-US"/>
+        </w:rPr>
+        <w:t xml:space="preserve"> </w:t>
+      </w:r>
+      <w:proofErr w:type="spellStart"/>
+      <w:r>
+        <w:rPr>
+          <w:rFonts w:ascii="Times New Roman" w:hAnsi="Times New Roman" w:cs="Times New Roman"/>
+          <w:sz w:val="24"/>
+          <w:szCs w:val="24"/>
+          <w:lang w:val="en-US"/>
+        </w:rPr>
+        <w:t>unui</w:t>
+      </w:r>
+      <w:proofErr w:type="spellEnd"/>
+      <w:r>
+        <w:rPr>
+          <w:rFonts w:ascii="Times New Roman" w:hAnsi="Times New Roman" w:cs="Times New Roman"/>
+          <w:sz w:val="24"/>
+          <w:szCs w:val="24"/>
+          <w:lang w:val="en-US"/>
+        </w:rPr>
+        <w:t xml:space="preserve"> </w:t>
+      </w:r>
+      <w:proofErr w:type="spellStart"/>
+      <w:r>
+        <w:rPr>
+          <w:rFonts w:ascii="Times New Roman" w:hAnsi="Times New Roman" w:cs="Times New Roman"/>
+          <w:sz w:val="24"/>
+          <w:szCs w:val="24"/>
+          <w:lang w:val="en-US"/>
+        </w:rPr>
+        <w:t>proiect</w:t>
+      </w:r>
+      <w:proofErr w:type="spellEnd"/>
+      <w:r>
+        <w:rPr>
+          <w:rFonts w:ascii="Times New Roman" w:hAnsi="Times New Roman" w:cs="Times New Roman"/>
+          <w:sz w:val="24"/>
+          <w:szCs w:val="24"/>
+          <w:lang w:val="en-US"/>
+        </w:rPr>
+        <w:t xml:space="preserve"> Mave</w:t>
+      </w:r>
+      <w:r>
+        <w:rPr>
+          <w:rFonts w:ascii="Times New Roman" w:hAnsi="Times New Roman" w:cs="Times New Roman"/>
+          <w:sz w:val="24"/>
+          <w:szCs w:val="24"/>
+          <w:lang w:val="en-US"/>
+        </w:rPr>
+        <w:t xml:space="preserve">n dependent de </w:t>
+      </w:r>
+      <w:proofErr w:type="spellStart"/>
+      <w:r>
+        <w:rPr>
+          <w:rFonts w:ascii="Times New Roman" w:hAnsi="Times New Roman" w:cs="Times New Roman"/>
+          <w:sz w:val="24"/>
+          <w:szCs w:val="24"/>
+          <w:lang w:val="en-US"/>
+        </w:rPr>
+        <w:t>librării</w:t>
+      </w:r>
+      <w:proofErr w:type="spellEnd"/>
+      <w:r>
+        <w:rPr>
+          <w:rFonts w:ascii="Times New Roman" w:hAnsi="Times New Roman" w:cs="Times New Roman"/>
+          <w:sz w:val="24"/>
+          <w:szCs w:val="24"/>
+          <w:lang w:val="en-US"/>
+        </w:rPr>
+        <w:t xml:space="preserve"> </w:t>
+      </w:r>
+      <w:proofErr w:type="spellStart"/>
+      <w:r>
+        <w:rPr>
+          <w:rFonts w:ascii="Times New Roman" w:hAnsi="Times New Roman" w:cs="Times New Roman"/>
+          <w:sz w:val="24"/>
+          <w:szCs w:val="24"/>
+          <w:lang w:val="en-US"/>
+        </w:rPr>
+        <w:t>externe</w:t>
+      </w:r>
+      <w:proofErr w:type="spellEnd"/>
+      <w:r>
+        <w:rPr>
+          <w:rFonts w:ascii="Times New Roman" w:hAnsi="Times New Roman" w:cs="Times New Roman"/>
+          <w:sz w:val="24"/>
+          <w:szCs w:val="24"/>
+          <w:lang w:val="en-US"/>
+        </w:rPr>
+        <w:t xml:space="preserve"> </w:t>
+      </w:r>
+      <w:proofErr w:type="spellStart"/>
+      <w:r>
+        <w:rPr>
+          <w:rFonts w:ascii="Times New Roman" w:hAnsi="Times New Roman" w:cs="Times New Roman"/>
+          <w:sz w:val="24"/>
+          <w:szCs w:val="24"/>
+          <w:lang w:val="en-US"/>
+        </w:rPr>
+        <w:t>localizate</w:t>
+      </w:r>
+      <w:proofErr w:type="spellEnd"/>
+      <w:r>
+        <w:rPr>
+          <w:rFonts w:ascii="Times New Roman" w:hAnsi="Times New Roman" w:cs="Times New Roman"/>
+          <w:sz w:val="24"/>
+          <w:szCs w:val="24"/>
+          <w:lang w:val="en-US"/>
+        </w:rPr>
+        <w:t xml:space="preserve"> </w:t>
+      </w:r>
+      <w:proofErr w:type="spellStart"/>
+      <w:r>
+        <w:rPr>
+          <w:rFonts w:ascii="Times New Roman" w:hAnsi="Times New Roman" w:cs="Times New Roman"/>
+          <w:sz w:val="24"/>
+          <w:szCs w:val="24"/>
+          <w:lang w:val="en-US"/>
+        </w:rPr>
+        <w:t>pe</w:t>
+      </w:r>
+      <w:proofErr w:type="spellEnd"/>
+      <w:r>
+        <w:rPr>
+          <w:rFonts w:ascii="Times New Roman" w:hAnsi="Times New Roman" w:cs="Times New Roman"/>
+          <w:sz w:val="24"/>
+          <w:szCs w:val="24"/>
+          <w:lang w:val="en-US"/>
+        </w:rPr>
+        <w:t xml:space="preserve"> </w:t>
+      </w:r>
+      <w:proofErr w:type="spellStart"/>
+      <w:r>
+        <w:rPr>
+          <w:rFonts w:ascii="Times New Roman" w:hAnsi="Times New Roman" w:cs="Times New Roman"/>
+          <w:sz w:val="24"/>
+          <w:szCs w:val="24"/>
+          <w:lang w:val="en-US"/>
+        </w:rPr>
+        <w:t>servere</w:t>
+      </w:r>
+      <w:proofErr w:type="spellEnd"/>
+      <w:r>
+        <w:rPr>
+          <w:rFonts w:ascii="Times New Roman" w:hAnsi="Times New Roman" w:cs="Times New Roman"/>
+          <w:sz w:val="24"/>
+          <w:szCs w:val="24"/>
+          <w:lang w:val="en-US"/>
+        </w:rPr>
+        <w:t xml:space="preserve"> </w:t>
+      </w:r>
+      <w:proofErr w:type="spellStart"/>
+      <w:r>
+        <w:rPr>
+          <w:rFonts w:ascii="Times New Roman" w:hAnsi="Times New Roman" w:cs="Times New Roman"/>
+          <w:sz w:val="24"/>
+          <w:szCs w:val="24"/>
+          <w:lang w:val="en-US"/>
+        </w:rPr>
+        <w:t>centrale</w:t>
+      </w:r>
+      <w:proofErr w:type="spellEnd"/>
+      <w:r>
+        <w:rPr>
+          <w:rFonts w:ascii="Times New Roman" w:hAnsi="Times New Roman" w:cs="Times New Roman"/>
+          <w:sz w:val="24"/>
+          <w:szCs w:val="24"/>
+          <w:lang w:val="en-US"/>
+        </w:rPr>
+        <w:t xml:space="preserve"> </w:t>
+      </w:r>
+      <w:proofErr w:type="spellStart"/>
+      <w:r>
+        <w:rPr>
+          <w:rFonts w:ascii="Times New Roman" w:hAnsi="Times New Roman" w:cs="Times New Roman"/>
+          <w:sz w:val="24"/>
+          <w:szCs w:val="24"/>
+          <w:lang w:val="en-US"/>
+        </w:rPr>
+        <w:t>și</w:t>
+      </w:r>
+      <w:proofErr w:type="spellEnd"/>
+      <w:r>
+        <w:rPr>
+          <w:rFonts w:ascii="Times New Roman" w:hAnsi="Times New Roman" w:cs="Times New Roman"/>
+          <w:sz w:val="24"/>
+          <w:szCs w:val="24"/>
+          <w:lang w:val="en-US"/>
+        </w:rPr>
+        <w:t xml:space="preserve"> </w:t>
+      </w:r>
+      <w:proofErr w:type="spellStart"/>
+      <w:r>
+        <w:rPr>
+          <w:rFonts w:ascii="Times New Roman" w:hAnsi="Times New Roman" w:cs="Times New Roman"/>
+          <w:sz w:val="24"/>
+          <w:szCs w:val="24"/>
+          <w:lang w:val="en-US"/>
+        </w:rPr>
+        <w:t>analiza</w:t>
+      </w:r>
+      <w:proofErr w:type="spellEnd"/>
+      <w:r>
+        <w:rPr>
+          <w:rFonts w:ascii="Times New Roman" w:hAnsi="Times New Roman" w:cs="Times New Roman"/>
+          <w:sz w:val="24"/>
+          <w:szCs w:val="24"/>
+          <w:lang w:val="en-US"/>
+        </w:rPr>
+        <w:t xml:space="preserve"> </w:t>
+      </w:r>
+      <w:proofErr w:type="spellStart"/>
+      <w:r>
+        <w:rPr>
+          <w:rFonts w:ascii="Times New Roman" w:hAnsi="Times New Roman" w:cs="Times New Roman"/>
+          <w:sz w:val="24"/>
+          <w:szCs w:val="24"/>
+          <w:lang w:val="en-US"/>
+        </w:rPr>
+        <w:t>avantajelor</w:t>
+      </w:r>
+      <w:proofErr w:type="spellEnd"/>
+      <w:r>
+        <w:rPr>
+          <w:rFonts w:ascii="Times New Roman" w:hAnsi="Times New Roman" w:cs="Times New Roman"/>
+          <w:sz w:val="24"/>
+          <w:szCs w:val="24"/>
+          <w:lang w:val="en-US"/>
+        </w:rPr>
+        <w:t xml:space="preserve"> </w:t>
+      </w:r>
+      <w:proofErr w:type="spellStart"/>
+      <w:r>
+        <w:rPr>
+          <w:rFonts w:ascii="Times New Roman" w:hAnsi="Times New Roman" w:cs="Times New Roman"/>
+          <w:sz w:val="24"/>
+          <w:szCs w:val="24"/>
+          <w:lang w:val="en-US"/>
+        </w:rPr>
+        <w:t>oferite</w:t>
+      </w:r>
+      <w:proofErr w:type="spellEnd"/>
+      <w:r>
+        <w:rPr>
+          <w:rFonts w:ascii="Times New Roman" w:hAnsi="Times New Roman" w:cs="Times New Roman"/>
+          <w:sz w:val="24"/>
+          <w:szCs w:val="24"/>
+          <w:lang w:val="en-US"/>
+        </w:rPr>
+        <w:t xml:space="preserve"> de </w:t>
+      </w:r>
+      <w:proofErr w:type="spellStart"/>
+      <w:r>
+        <w:rPr>
+          <w:rFonts w:ascii="Times New Roman" w:hAnsi="Times New Roman" w:cs="Times New Roman"/>
+          <w:sz w:val="24"/>
+          <w:szCs w:val="24"/>
+          <w:lang w:val="en-US"/>
+        </w:rPr>
+        <w:t>acest</w:t>
+      </w:r>
+      <w:proofErr w:type="spellEnd"/>
+    </w:p>
+    <w:p>
+      <w:pPr>
+        <w:pStyle w:val="a8"/>
+        <w:ind w:left="720"/>
+        <w:rPr>
+          <w:rFonts w:ascii="Times New Roman" w:hAnsi="Times New Roman" w:cs="Times New Roman"/>
+          <w:sz w:val="24"/>
+          <w:szCs w:val="24"/>
+          <w:lang w:val="en-US"/>
+        </w:rPr>
+      </w:pPr>
+      <w:proofErr w:type="spellStart"/>
+      <w:r>
+        <w:rPr>
+          <w:rFonts w:ascii="Times New Roman" w:hAnsi="Times New Roman" w:cs="Times New Roman"/>
+          <w:sz w:val="24"/>
+          <w:szCs w:val="24"/>
+          <w:lang w:val="en-US"/>
+        </w:rPr>
+        <w:t>Crem</w:t>
+      </w:r>
+      <w:proofErr w:type="spellEnd"/>
+      <w:r>
+        <w:rPr>
+          <w:rFonts w:ascii="Times New Roman" w:hAnsi="Times New Roman" w:cs="Times New Roman"/>
+          <w:sz w:val="24"/>
+          <w:szCs w:val="24"/>
+          <w:lang w:val="en-US"/>
+        </w:rPr>
+        <w:t xml:space="preserve"> un </w:t>
+      </w:r>
+      <w:proofErr w:type="spellStart"/>
+      <w:r>
+        <w:rPr>
+          <w:rFonts w:ascii="Times New Roman" w:hAnsi="Times New Roman" w:cs="Times New Roman"/>
+          <w:sz w:val="24"/>
+          <w:szCs w:val="24"/>
+          <w:lang w:val="en-US"/>
+        </w:rPr>
+        <w:t>dipozitoriu</w:t>
+      </w:r>
+      <w:proofErr w:type="spellEnd"/>
+      <w:r>
+        <w:rPr>
+          <w:rFonts w:ascii="Times New Roman" w:hAnsi="Times New Roman" w:cs="Times New Roman"/>
+          <w:sz w:val="24"/>
+          <w:szCs w:val="24"/>
+          <w:lang w:val="en-US"/>
+        </w:rPr>
+        <w:t xml:space="preserve"> visual studio </w:t>
+      </w:r>
+      <w:proofErr w:type="spellStart"/>
+      <w:r>
+        <w:rPr>
+          <w:rFonts w:ascii="Times New Roman" w:hAnsi="Times New Roman" w:cs="Times New Roman"/>
+          <w:sz w:val="24"/>
+          <w:szCs w:val="24"/>
+          <w:lang w:val="en-US"/>
+        </w:rPr>
+        <w:t>InitProj</w:t>
+      </w:r>
+      <w:proofErr w:type="spellEnd"/>
+      <w:r>
+        <w:rPr>
+          <w:rFonts w:ascii="Times New Roman" w:hAnsi="Times New Roman" w:cs="Times New Roman"/>
+          <w:sz w:val="24"/>
+          <w:szCs w:val="24"/>
+          <w:lang w:val="en-US"/>
+        </w:rPr>
+        <w:t xml:space="preserve"> ca </w:t>
+      </w:r>
+      <w:proofErr w:type="spellStart"/>
+      <w:r>
+        <w:rPr>
+          <w:rFonts w:ascii="Times New Roman" w:hAnsi="Times New Roman" w:cs="Times New Roman"/>
+          <w:sz w:val="24"/>
+          <w:szCs w:val="24"/>
+          <w:lang w:val="en-US"/>
+        </w:rPr>
+        <w:t>în</w:t>
+      </w:r>
+      <w:proofErr w:type="spellEnd"/>
+      <w:r>
+        <w:rPr>
+          <w:rFonts w:ascii="Times New Roman" w:hAnsi="Times New Roman" w:cs="Times New Roman"/>
+          <w:sz w:val="24"/>
+          <w:szCs w:val="24"/>
+          <w:lang w:val="en-US"/>
+        </w:rPr>
+        <w:t xml:space="preserve"> </w:t>
+      </w:r>
+      <w:proofErr w:type="spellStart"/>
+      <w:r>
+        <w:rPr>
+          <w:rFonts w:ascii="Times New Roman" w:hAnsi="Times New Roman" w:cs="Times New Roman"/>
+          <w:sz w:val="24"/>
+          <w:szCs w:val="24"/>
+          <w:lang w:val="en-US"/>
+        </w:rPr>
+        <w:t>figura</w:t>
+      </w:r>
+      <w:proofErr w:type="spellEnd"/>
+      <w:r>
+        <w:rPr>
+          <w:rFonts w:ascii="Times New Roman" w:hAnsi="Times New Roman" w:cs="Times New Roman"/>
+          <w:sz w:val="24"/>
+          <w:szCs w:val="24"/>
+          <w:lang w:val="en-US"/>
+        </w:rPr>
+        <w:t xml:space="preserve"> 1</w:t>
+      </w:r>
+    </w:p>
+    <w:p>
+      <w:pPr>
+        <w:pStyle w:val="a8"/>
+        <w:ind w:left="720"/>
+        <w:rPr>
+          <w:rFonts w:ascii="Times New Roman" w:hAnsi="Times New Roman" w:cs="Times New Roman"/>
+          <w:sz w:val="24"/>
+          <w:szCs w:val="24"/>
+          <w:lang w:val="en-US"/>
+        </w:rPr>
+      </w:pPr>
+      <w:r>
+        <w:rPr>
+          <w:rFonts w:ascii="Times New Roman" w:hAnsi="Times New Roman" w:cs="Times New Roman"/>
+          <w:sz w:val="24"/>
+          <w:szCs w:val="24"/>
+          <w:lang w:val="en-US"/>
+        </w:rPr>
+        <w:t>instrument.</w:t>
+      </w:r>
+    </w:p>
+    <w:p>
+      <w:pPr>
+        <w:pStyle w:val="a8"/>
+        <w:ind w:left="720"/>
+        <w:rPr>
+          <w:rFonts w:ascii="Times New Roman" w:hAnsi="Times New Roman" w:cs="Times New Roman"/>
+          <w:sz w:val="24"/>
+          <w:szCs w:val="24"/>
+          <w:lang w:val="en-US"/>
+        </w:rPr>
+      </w:pPr>
+      <w:r>
+        <w:rPr>
+          <w:rFonts w:ascii="Times New Roman" w:hAnsi="Times New Roman" w:cs="Times New Roman"/>
+          <w:sz w:val="24"/>
+          <w:szCs w:val="24"/>
+          <w:lang w:val="en-US"/>
+        </w:rPr>
+        <w:t xml:space="preserve">                         </w:t>
+      </w:r>
+      <w:r>
+        <w:rPr>
+          <w:noProof/>
+          <w:lang w:val="en-US"/>
+        </w:rPr>
+        <w:drawing>
+          <wp:inline distT="0" distB="0" distL="0" distR="0" wp14:anchorId="6A24D4C1" wp14:editId="61F31153">
+            <wp:extent cx="2562225" cy="3147562"/>
+            <wp:effectExtent l="0" t="0" r="0" b="0"/>
+            <wp:docPr id="29" name="Рисунок 29"/>
+            <wp:cNvGraphicFramePr>
+              <a:graphicFrameLocks xmlns:a="http://schemas.openxmlformats.org/drawingml/2006/main" noChangeAspect="1"/>
+            </wp:cNvGraphicFramePr>
+            <a:graphic xmlns:a="http://schemas.openxmlformats.org/drawingml/2006/main">
+              <a:graphicData uri="http://schemas.openxmlformats.org/drawingml/2006/picture">
+                <pic:pic xmlns:pic="http://schemas.openxmlformats.org/drawingml/2006/picture">
+                  <pic:nvPicPr>
+                    <pic:cNvPr id="1" name=""/>
+                    <pic:cNvPicPr/>
+                  </pic:nvPicPr>
+                  <pic:blipFill>
+                    <a:blip r:embed="rId38"/>
+                    <a:stretch>
+                      <a:fillRect/>
+                    </a:stretch>
+                  </pic:blipFill>
+                  <pic:spPr>
+                    <a:xfrm>
+                      <a:off x="0" y="0"/>
+                      <a:ext cx="2582019" cy="3171878"/>
+                    </a:xfrm>
+                    <a:prstGeom prst="rect">
+                      <a:avLst/>
+                    </a:prstGeom>
+                  </pic:spPr>
+                </pic:pic>
+              </a:graphicData>
+            </a:graphic>
+          </wp:inline>
+        </w:drawing>
+      </w:r>
+    </w:p>
+    <w:p>
+      <w:pPr>
+        <w:pStyle w:val="a8"/>
+        <w:ind w:left="720"/>
+        <w:rPr>
+          <w:rFonts w:ascii="Times New Roman" w:hAnsi="Times New Roman" w:cs="Times New Roman"/>
+          <w:sz w:val="24"/>
+          <w:szCs w:val="24"/>
+          <w:lang w:val="en-US"/>
+        </w:rPr>
+      </w:pPr>
+      <w:r>
+        <w:rPr>
+          <w:rFonts w:ascii="Times New Roman" w:hAnsi="Times New Roman" w:cs="Times New Roman"/>
+          <w:sz w:val="24"/>
+          <w:szCs w:val="24"/>
+          <w:lang w:val="en-US"/>
+        </w:rPr>
+        <w:t xml:space="preserve">                      </w:t>
+      </w:r>
+      <w:proofErr w:type="spellStart"/>
+      <w:r>
+        <w:rPr>
+          <w:rFonts w:ascii="Times New Roman" w:hAnsi="Times New Roman" w:cs="Times New Roman"/>
+          <w:sz w:val="24"/>
+          <w:szCs w:val="24"/>
+          <w:lang w:val="en-US"/>
+        </w:rPr>
+        <w:t>Figura</w:t>
+      </w:r>
+      <w:proofErr w:type="spellEnd"/>
+      <w:r>
+        <w:rPr>
+          <w:rFonts w:ascii="Times New Roman" w:hAnsi="Times New Roman" w:cs="Times New Roman"/>
+          <w:sz w:val="24"/>
+          <w:szCs w:val="24"/>
+          <w:lang w:val="en-US"/>
+        </w:rPr>
+        <w:t xml:space="preserve"> 1. </w:t>
+      </w:r>
+      <w:proofErr w:type="spellStart"/>
+      <w:r>
+        <w:rPr>
+          <w:rFonts w:ascii="Times New Roman" w:hAnsi="Times New Roman" w:cs="Times New Roman"/>
+          <w:sz w:val="24"/>
+          <w:szCs w:val="24"/>
+          <w:lang w:val="en-US"/>
+        </w:rPr>
+        <w:t>Crearea</w:t>
+      </w:r>
+      <w:proofErr w:type="spellEnd"/>
+      <w:r>
+        <w:rPr>
+          <w:rFonts w:ascii="Times New Roman" w:hAnsi="Times New Roman" w:cs="Times New Roman"/>
+          <w:sz w:val="24"/>
+          <w:szCs w:val="24"/>
+          <w:lang w:val="en-US"/>
+        </w:rPr>
+        <w:t xml:space="preserve"> </w:t>
+      </w:r>
+      <w:proofErr w:type="spellStart"/>
+      <w:r>
+        <w:rPr>
+          <w:rFonts w:ascii="Times New Roman" w:hAnsi="Times New Roman" w:cs="Times New Roman"/>
+          <w:sz w:val="24"/>
+          <w:szCs w:val="24"/>
+          <w:lang w:val="en-US"/>
+        </w:rPr>
+        <w:t>unui</w:t>
+      </w:r>
+      <w:proofErr w:type="spellEnd"/>
+      <w:r>
+        <w:rPr>
+          <w:rFonts w:ascii="Times New Roman" w:hAnsi="Times New Roman" w:cs="Times New Roman"/>
+          <w:sz w:val="24"/>
+          <w:szCs w:val="24"/>
+          <w:lang w:val="en-US"/>
+        </w:rPr>
+        <w:t xml:space="preserve"> </w:t>
+      </w:r>
+      <w:proofErr w:type="spellStart"/>
+      <w:r>
+        <w:rPr>
+          <w:rFonts w:ascii="Times New Roman" w:hAnsi="Times New Roman" w:cs="Times New Roman"/>
+          <w:sz w:val="24"/>
+          <w:szCs w:val="24"/>
+          <w:lang w:val="en-US"/>
+        </w:rPr>
+        <w:t>dipozitoriu</w:t>
+      </w:r>
+      <w:proofErr w:type="spellEnd"/>
+      <w:r>
+        <w:rPr>
+          <w:rFonts w:ascii="Times New Roman" w:hAnsi="Times New Roman" w:cs="Times New Roman"/>
+          <w:sz w:val="24"/>
+          <w:szCs w:val="24"/>
+          <w:lang w:val="en-US"/>
+        </w:rPr>
+        <w:t xml:space="preserve"> VS</w:t>
+      </w:r>
+    </w:p>
+    <w:p>
+      <w:pPr>
+        <w:pStyle w:val="a8"/>
+        <w:ind w:left="720"/>
+        <w:rPr>
+          <w:rFonts w:ascii="Times New Roman" w:hAnsi="Times New Roman" w:cs="Times New Roman"/>
+          <w:sz w:val="24"/>
+          <w:szCs w:val="24"/>
+          <w:lang w:val="en-US"/>
+        </w:rPr>
+      </w:pPr>
+      <w:proofErr w:type="spellStart"/>
+      <w:r>
+        <w:rPr>
+          <w:rFonts w:ascii="Times New Roman" w:hAnsi="Times New Roman" w:cs="Times New Roman"/>
+          <w:sz w:val="24"/>
+          <w:szCs w:val="24"/>
+          <w:lang w:val="en-US"/>
+        </w:rPr>
+        <w:t>Creare</w:t>
+      </w:r>
+      <w:proofErr w:type="spellEnd"/>
+      <w:r>
+        <w:rPr>
+          <w:rFonts w:ascii="Times New Roman" w:hAnsi="Times New Roman" w:cs="Times New Roman"/>
+          <w:sz w:val="24"/>
+          <w:szCs w:val="24"/>
+          <w:lang w:val="en-US"/>
+        </w:rPr>
+        <w:t xml:space="preserve"> </w:t>
+      </w:r>
+      <w:proofErr w:type="spellStart"/>
+      <w:r>
+        <w:rPr>
+          <w:rFonts w:ascii="Times New Roman" w:hAnsi="Times New Roman" w:cs="Times New Roman"/>
+          <w:sz w:val="24"/>
+          <w:szCs w:val="24"/>
+          <w:lang w:val="en-US"/>
+        </w:rPr>
+        <w:t>uni</w:t>
+      </w:r>
+      <w:proofErr w:type="spellEnd"/>
+      <w:r>
+        <w:rPr>
+          <w:rFonts w:ascii="Times New Roman" w:hAnsi="Times New Roman" w:cs="Times New Roman"/>
+          <w:sz w:val="24"/>
+          <w:szCs w:val="24"/>
+          <w:lang w:val="en-US"/>
+        </w:rPr>
+        <w:t xml:space="preserve"> </w:t>
+      </w:r>
+      <w:proofErr w:type="spellStart"/>
+      <w:r>
+        <w:rPr>
+          <w:rFonts w:ascii="Times New Roman" w:hAnsi="Times New Roman" w:cs="Times New Roman"/>
+          <w:sz w:val="24"/>
+          <w:szCs w:val="24"/>
+          <w:lang w:val="en-US"/>
+        </w:rPr>
+        <w:t>proiect</w:t>
+      </w:r>
+      <w:proofErr w:type="spellEnd"/>
+      <w:r>
+        <w:rPr>
+          <w:rFonts w:ascii="Times New Roman" w:hAnsi="Times New Roman" w:cs="Times New Roman"/>
+          <w:sz w:val="24"/>
+          <w:szCs w:val="24"/>
+          <w:lang w:val="en-US"/>
+        </w:rPr>
+        <w:t xml:space="preserve"> </w:t>
+      </w:r>
+      <w:proofErr w:type="spellStart"/>
+      <w:r>
+        <w:rPr>
+          <w:rFonts w:ascii="Times New Roman" w:hAnsi="Times New Roman" w:cs="Times New Roman"/>
+          <w:sz w:val="24"/>
+          <w:szCs w:val="24"/>
+          <w:lang w:val="en-US"/>
+        </w:rPr>
+        <w:t>comun</w:t>
+      </w:r>
+      <w:proofErr w:type="spellEnd"/>
+      <w:r>
+        <w:rPr>
+          <w:rFonts w:ascii="Times New Roman" w:hAnsi="Times New Roman" w:cs="Times New Roman"/>
+          <w:sz w:val="24"/>
+          <w:szCs w:val="24"/>
+          <w:lang w:val="en-US"/>
+        </w:rPr>
+        <w:t xml:space="preserve"> </w:t>
+      </w:r>
+      <w:proofErr w:type="spellStart"/>
+      <w:r>
+        <w:rPr>
+          <w:rFonts w:ascii="Times New Roman" w:hAnsi="Times New Roman" w:cs="Times New Roman"/>
+          <w:sz w:val="24"/>
+          <w:szCs w:val="24"/>
+          <w:lang w:val="en-US"/>
+        </w:rPr>
+        <w:t>unde</w:t>
+      </w:r>
+      <w:proofErr w:type="spellEnd"/>
+      <w:r>
+        <w:rPr>
+          <w:rFonts w:ascii="Times New Roman" w:hAnsi="Times New Roman" w:cs="Times New Roman"/>
+          <w:sz w:val="24"/>
+          <w:szCs w:val="24"/>
+          <w:lang w:val="en-US"/>
+        </w:rPr>
+        <w:t xml:space="preserve"> </w:t>
+      </w:r>
+      <w:proofErr w:type="spellStart"/>
+      <w:r>
+        <w:rPr>
+          <w:rFonts w:ascii="Times New Roman" w:hAnsi="Times New Roman" w:cs="Times New Roman"/>
+          <w:sz w:val="24"/>
+          <w:szCs w:val="24"/>
+          <w:lang w:val="en-US"/>
+        </w:rPr>
+        <w:t>mai</w:t>
+      </w:r>
+      <w:proofErr w:type="spellEnd"/>
+      <w:r>
+        <w:rPr>
+          <w:rFonts w:ascii="Times New Roman" w:hAnsi="Times New Roman" w:cs="Times New Roman"/>
+          <w:sz w:val="24"/>
+          <w:szCs w:val="24"/>
+          <w:lang w:val="en-US"/>
+        </w:rPr>
+        <w:t xml:space="preserve"> </w:t>
+      </w:r>
+      <w:proofErr w:type="spellStart"/>
+      <w:r>
+        <w:rPr>
+          <w:rFonts w:ascii="Times New Roman" w:hAnsi="Times New Roman" w:cs="Times New Roman"/>
+          <w:sz w:val="24"/>
+          <w:szCs w:val="24"/>
+          <w:lang w:val="en-US"/>
+        </w:rPr>
+        <w:t>mulți</w:t>
+      </w:r>
+      <w:proofErr w:type="spellEnd"/>
+      <w:r>
+        <w:rPr>
+          <w:rFonts w:ascii="Times New Roman" w:hAnsi="Times New Roman" w:cs="Times New Roman"/>
+          <w:sz w:val="24"/>
+          <w:szCs w:val="24"/>
+          <w:lang w:val="en-US"/>
+        </w:rPr>
+        <w:t xml:space="preserve"> v-a </w:t>
+      </w:r>
+      <w:proofErr w:type="spellStart"/>
+      <w:r>
+        <w:rPr>
+          <w:rFonts w:ascii="Times New Roman" w:hAnsi="Times New Roman" w:cs="Times New Roman"/>
+          <w:sz w:val="24"/>
+          <w:szCs w:val="24"/>
+          <w:lang w:val="en-US"/>
+        </w:rPr>
+        <w:t>avea</w:t>
+      </w:r>
+      <w:proofErr w:type="spellEnd"/>
+      <w:r>
+        <w:rPr>
+          <w:rFonts w:ascii="Times New Roman" w:hAnsi="Times New Roman" w:cs="Times New Roman"/>
+          <w:sz w:val="24"/>
+          <w:szCs w:val="24"/>
+          <w:lang w:val="en-US"/>
+        </w:rPr>
+        <w:t xml:space="preserve"> </w:t>
+      </w:r>
+      <w:proofErr w:type="spellStart"/>
+      <w:r>
+        <w:rPr>
+          <w:rFonts w:ascii="Times New Roman" w:hAnsi="Times New Roman" w:cs="Times New Roman"/>
+          <w:sz w:val="24"/>
+          <w:szCs w:val="24"/>
+          <w:lang w:val="en-US"/>
+        </w:rPr>
+        <w:t>acces</w:t>
+      </w:r>
+      <w:proofErr w:type="spellEnd"/>
+      <w:r>
+        <w:rPr>
+          <w:rFonts w:ascii="Times New Roman" w:hAnsi="Times New Roman" w:cs="Times New Roman"/>
+          <w:sz w:val="24"/>
+          <w:szCs w:val="24"/>
+          <w:lang w:val="en-US"/>
+        </w:rPr>
+        <w:t xml:space="preserve"> </w:t>
+      </w:r>
+      <w:proofErr w:type="spellStart"/>
+      <w:r>
+        <w:rPr>
+          <w:rFonts w:ascii="Times New Roman" w:hAnsi="Times New Roman" w:cs="Times New Roman"/>
+          <w:sz w:val="24"/>
+          <w:szCs w:val="24"/>
+          <w:lang w:val="en-US"/>
+        </w:rPr>
+        <w:t>pentru</w:t>
+      </w:r>
+      <w:proofErr w:type="spellEnd"/>
+      <w:r>
+        <w:rPr>
+          <w:rFonts w:ascii="Times New Roman" w:hAnsi="Times New Roman" w:cs="Times New Roman"/>
+          <w:sz w:val="24"/>
+          <w:szCs w:val="24"/>
+          <w:lang w:val="en-US"/>
+        </w:rPr>
+        <w:t xml:space="preserve"> </w:t>
+      </w:r>
+      <w:proofErr w:type="spellStart"/>
+      <w:r>
+        <w:rPr>
+          <w:rFonts w:ascii="Times New Roman" w:hAnsi="Times New Roman" w:cs="Times New Roman"/>
+          <w:sz w:val="24"/>
+          <w:szCs w:val="24"/>
+          <w:lang w:val="en-US"/>
+        </w:rPr>
+        <w:t>modificări</w:t>
+      </w:r>
+      <w:proofErr w:type="spellEnd"/>
+      <w:r>
+        <w:rPr>
+          <w:rFonts w:ascii="Times New Roman" w:hAnsi="Times New Roman" w:cs="Times New Roman"/>
+          <w:sz w:val="24"/>
+          <w:szCs w:val="24"/>
+          <w:lang w:val="en-US"/>
+        </w:rPr>
+        <w:t xml:space="preserve"> </w:t>
+      </w:r>
+      <w:proofErr w:type="spellStart"/>
+      <w:r>
+        <w:rPr>
+          <w:rFonts w:ascii="Times New Roman" w:hAnsi="Times New Roman" w:cs="Times New Roman"/>
+          <w:sz w:val="24"/>
+          <w:szCs w:val="24"/>
+          <w:lang w:val="en-US"/>
+        </w:rPr>
+        <w:t>și</w:t>
+      </w:r>
+      <w:proofErr w:type="spellEnd"/>
+      <w:r>
+        <w:rPr>
+          <w:rFonts w:ascii="Times New Roman" w:hAnsi="Times New Roman" w:cs="Times New Roman"/>
+          <w:sz w:val="24"/>
+          <w:szCs w:val="24"/>
+          <w:lang w:val="en-US"/>
+        </w:rPr>
+        <w:t xml:space="preserve"> </w:t>
+      </w:r>
+      <w:proofErr w:type="spellStart"/>
+      <w:r>
+        <w:rPr>
+          <w:rFonts w:ascii="Times New Roman" w:hAnsi="Times New Roman" w:cs="Times New Roman"/>
+          <w:sz w:val="24"/>
+          <w:szCs w:val="24"/>
+          <w:lang w:val="en-US"/>
+        </w:rPr>
+        <w:t>redactare</w:t>
+      </w:r>
+      <w:proofErr w:type="spellEnd"/>
+      <w:r>
+        <w:rPr>
+          <w:rFonts w:ascii="Times New Roman" w:hAnsi="Times New Roman" w:cs="Times New Roman"/>
+          <w:sz w:val="24"/>
+          <w:szCs w:val="24"/>
+          <w:lang w:val="en-US"/>
+        </w:rPr>
+        <w:t xml:space="preserve"> (</w:t>
+      </w:r>
+      <w:proofErr w:type="spellStart"/>
+      <w:r>
+        <w:rPr>
+          <w:rFonts w:ascii="Times New Roman" w:hAnsi="Times New Roman" w:cs="Times New Roman"/>
+          <w:sz w:val="24"/>
+          <w:szCs w:val="24"/>
+          <w:lang w:val="en-US"/>
+        </w:rPr>
+        <w:t>figura</w:t>
+      </w:r>
+      <w:proofErr w:type="spellEnd"/>
+      <w:r>
+        <w:rPr>
+          <w:rFonts w:ascii="Times New Roman" w:hAnsi="Times New Roman" w:cs="Times New Roman"/>
+          <w:sz w:val="24"/>
+          <w:szCs w:val="24"/>
+          <w:lang w:val="en-US"/>
+        </w:rPr>
+        <w:t xml:space="preserve"> 2).</w:t>
+      </w:r>
+    </w:p>
+    <w:p>
+      <w:pPr>
+        <w:pStyle w:val="a8"/>
+        <w:ind w:left="720"/>
+        <w:rPr>
+          <w:rFonts w:ascii="Times New Roman" w:hAnsi="Times New Roman" w:cs="Times New Roman"/>
+          <w:sz w:val="24"/>
+          <w:szCs w:val="24"/>
+          <w:lang w:val="en-US"/>
+        </w:rPr>
+      </w:pPr>
+    </w:p>
+    <w:p>
+      <w:pPr>
+        <w:pStyle w:val="a8"/>
+        <w:ind w:left="720"/>
+        <w:rPr>
+          <w:rFonts w:ascii="Times New Roman" w:hAnsi="Times New Roman" w:cs="Times New Roman"/>
+          <w:sz w:val="24"/>
+          <w:szCs w:val="24"/>
+          <w:lang w:val="en-US"/>
+        </w:rPr>
+      </w:pPr>
+      <w:r>
+        <w:rPr>
+          <w:rFonts w:ascii="Times New Roman" w:hAnsi="Times New Roman" w:cs="Times New Roman"/>
+          <w:sz w:val="24"/>
+          <w:szCs w:val="24"/>
+          <w:lang w:val="en-US"/>
+        </w:rPr>
+        <w:t xml:space="preserve">                         </w:t>
+      </w:r>
+      <w:r>
+        <w:rPr>
+          <w:noProof/>
+          <w:lang w:val="en-US"/>
+        </w:rPr>
+        <w:drawing>
+          <wp:inline distT="0" distB="0" distL="0" distR="0" wp14:anchorId="320089FE" wp14:editId="66E5F65A">
+            <wp:extent cx="2562225" cy="3147561"/>
+            <wp:effectExtent l="0" t="0" r="0" b="0"/>
+            <wp:docPr id="32" name="Рисунок 32"/>
+            <wp:cNvGraphicFramePr>
+              <a:graphicFrameLocks xmlns:a="http://schemas.openxmlformats.org/drawingml/2006/main" noChangeAspect="1"/>
+            </wp:cNvGraphicFramePr>
+            <a:graphic xmlns:a="http://schemas.openxmlformats.org/drawingml/2006/main">
+              <a:graphicData uri="http://schemas.openxmlformats.org/drawingml/2006/picture">
+                <pic:pic xmlns:pic="http://schemas.openxmlformats.org/drawingml/2006/picture">
+                  <pic:nvPicPr>
+                    <pic:cNvPr id="1" name=""/>
+                    <pic:cNvPicPr/>
+                  </pic:nvPicPr>
+                  <pic:blipFill>
+                    <a:blip r:embed="rId39"/>
+                    <a:stretch>
+                      <a:fillRect/>
+                    </a:stretch>
+                  </pic:blipFill>
+                  <pic:spPr>
+                    <a:xfrm>
+                      <a:off x="0" y="0"/>
+                      <a:ext cx="2602170" cy="3196631"/>
+                    </a:xfrm>
+                    <a:prstGeom prst="rect">
+                      <a:avLst/>
+                    </a:prstGeom>
+                  </pic:spPr>
+                </pic:pic>
+              </a:graphicData>
+            </a:graphic>
+          </wp:inline>
+        </w:drawing>
+      </w:r>
+    </w:p>
+    <w:p>
+      <w:pPr>
+        <w:pStyle w:val="a8"/>
+        <w:ind w:left="720"/>
+        <w:rPr>
+          <w:rFonts w:ascii="Times New Roman" w:hAnsi="Times New Roman" w:cs="Times New Roman"/>
+          <w:sz w:val="24"/>
+          <w:szCs w:val="24"/>
+          <w:lang w:val="en-US"/>
+        </w:rPr>
+      </w:pPr>
+    </w:p>
+    <w:p>
+      <w:pPr>
+        <w:pStyle w:val="a8"/>
+        <w:ind w:left="720"/>
+        <w:rPr>
+          <w:rFonts w:ascii="Times New Roman" w:hAnsi="Times New Roman" w:cs="Times New Roman"/>
+          <w:sz w:val="24"/>
+          <w:szCs w:val="24"/>
+          <w:lang w:val="en-US"/>
+        </w:rPr>
+      </w:pPr>
+    </w:p>
+    <w:p>
+      <w:pPr>
+        <w:pStyle w:val="a8"/>
+        <w:ind w:left="720"/>
+        <w:rPr>
+          <w:rFonts w:ascii="Times New Roman" w:hAnsi="Times New Roman" w:cs="Times New Roman"/>
+          <w:sz w:val="24"/>
+          <w:szCs w:val="24"/>
+          <w:lang w:val="en-US"/>
+        </w:rPr>
+      </w:pPr>
+    </w:p>
+    <w:p>
+      <w:pPr>
+        <w:pStyle w:val="a8"/>
+        <w:ind w:left="720"/>
+        <w:rPr>
+          <w:rFonts w:ascii="Times New Roman" w:hAnsi="Times New Roman" w:cs="Times New Roman"/>
+          <w:sz w:val="24"/>
+          <w:szCs w:val="24"/>
+          <w:lang w:val="en-US"/>
+        </w:rPr>
+      </w:pPr>
+    </w:p>
+    <w:p>
+      <w:pPr>
+        <w:pStyle w:val="a8"/>
+        <w:ind w:left="720"/>
+        <w:rPr>
+          <w:rFonts w:ascii="Times New Roman" w:hAnsi="Times New Roman" w:cs="Times New Roman"/>
+          <w:sz w:val="24"/>
+          <w:szCs w:val="24"/>
+          <w:lang w:val="en-US"/>
+        </w:rPr>
+      </w:pPr>
+    </w:p>
+    <w:p>
+      <w:pPr>
+        <w:pStyle w:val="a8"/>
+        <w:ind w:firstLine="708"/>
+        <w:rPr>
+          <w:rFonts w:ascii="Times New Roman" w:hAnsi="Times New Roman" w:cs="Times New Roman"/>
+          <w:sz w:val="24"/>
+          <w:szCs w:val="24"/>
+          <w:lang w:val="en-US"/>
+        </w:rPr>
+      </w:pPr>
+      <w:proofErr w:type="spellStart"/>
+      <w:r>
+        <w:rPr>
+          <w:rFonts w:ascii="Times New Roman" w:hAnsi="Times New Roman" w:cs="Times New Roman"/>
+          <w:sz w:val="24"/>
+          <w:szCs w:val="24"/>
+          <w:lang w:val="en-US"/>
+        </w:rPr>
+        <w:lastRenderedPageBreak/>
+        <w:t>Asemănător</w:t>
+      </w:r>
+      <w:proofErr w:type="spellEnd"/>
+      <w:r>
+        <w:rPr>
+          <w:rFonts w:ascii="Times New Roman" w:hAnsi="Times New Roman" w:cs="Times New Roman"/>
+          <w:sz w:val="24"/>
+          <w:szCs w:val="24"/>
+          <w:lang w:val="en-US"/>
+        </w:rPr>
+        <w:t xml:space="preserve"> </w:t>
+      </w:r>
+      <w:proofErr w:type="spellStart"/>
+      <w:r>
+        <w:rPr>
+          <w:rFonts w:ascii="Times New Roman" w:hAnsi="Times New Roman" w:cs="Times New Roman"/>
+          <w:sz w:val="24"/>
+          <w:szCs w:val="24"/>
+          <w:lang w:val="en-US"/>
+        </w:rPr>
+        <w:t>putem</w:t>
+      </w:r>
+      <w:proofErr w:type="spellEnd"/>
+      <w:r>
+        <w:rPr>
+          <w:rFonts w:ascii="Times New Roman" w:hAnsi="Times New Roman" w:cs="Times New Roman"/>
+          <w:sz w:val="24"/>
+          <w:szCs w:val="24"/>
+          <w:lang w:val="en-US"/>
+        </w:rPr>
+        <w:t xml:space="preserve"> </w:t>
+      </w:r>
+      <w:proofErr w:type="spellStart"/>
+      <w:r>
+        <w:rPr>
+          <w:rFonts w:ascii="Times New Roman" w:hAnsi="Times New Roman" w:cs="Times New Roman"/>
+          <w:sz w:val="24"/>
+          <w:szCs w:val="24"/>
+          <w:lang w:val="en-US"/>
+        </w:rPr>
+        <w:t>înițializa</w:t>
+      </w:r>
+      <w:proofErr w:type="spellEnd"/>
+      <w:r>
+        <w:rPr>
+          <w:rFonts w:ascii="Times New Roman" w:hAnsi="Times New Roman" w:cs="Times New Roman"/>
+          <w:sz w:val="24"/>
+          <w:szCs w:val="24"/>
+          <w:lang w:val="en-US"/>
+        </w:rPr>
+        <w:t xml:space="preserve"> un host project in </w:t>
+      </w:r>
+      <w:hyperlink r:id="rId40" w:history="1">
+        <w:r>
+          <w:rPr>
+            <w:rStyle w:val="a6"/>
+            <w:rFonts w:ascii="Times New Roman" w:hAnsi="Times New Roman" w:cs="Times New Roman"/>
+            <w:sz w:val="24"/>
+            <w:szCs w:val="24"/>
+            <w:lang w:val="en-US"/>
+          </w:rPr>
+          <w:t>https://app.vsaex.visualstudio.com</w:t>
+        </w:r>
+      </w:hyperlink>
+      <w:r>
+        <w:rPr>
+          <w:rFonts w:ascii="Times New Roman" w:hAnsi="Times New Roman" w:cs="Times New Roman"/>
+          <w:sz w:val="24"/>
+          <w:szCs w:val="24"/>
+          <w:lang w:val="en-US"/>
+        </w:rPr>
+        <w:t xml:space="preserve"> </w:t>
+      </w:r>
+      <w:proofErr w:type="spellStart"/>
+      <w:r>
+        <w:rPr>
+          <w:rFonts w:ascii="Times New Roman" w:hAnsi="Times New Roman" w:cs="Times New Roman"/>
+          <w:sz w:val="24"/>
+          <w:szCs w:val="24"/>
+          <w:lang w:val="en-US"/>
+        </w:rPr>
+        <w:t>reprezentare</w:t>
+      </w:r>
+      <w:proofErr w:type="spellEnd"/>
+      <w:r>
+        <w:rPr>
+          <w:rFonts w:ascii="Times New Roman" w:hAnsi="Times New Roman" w:cs="Times New Roman"/>
+          <w:sz w:val="24"/>
+          <w:szCs w:val="24"/>
+          <w:lang w:val="en-US"/>
+        </w:rPr>
+        <w:t xml:space="preserve"> </w:t>
+      </w:r>
+      <w:proofErr w:type="spellStart"/>
+      <w:r>
+        <w:rPr>
+          <w:rFonts w:ascii="Times New Roman" w:hAnsi="Times New Roman" w:cs="Times New Roman"/>
+          <w:sz w:val="24"/>
+          <w:szCs w:val="24"/>
+          <w:lang w:val="en-US"/>
+        </w:rPr>
+        <w:t>în</w:t>
+      </w:r>
+      <w:proofErr w:type="spellEnd"/>
+      <w:r>
+        <w:rPr>
+          <w:rFonts w:ascii="Times New Roman" w:hAnsi="Times New Roman" w:cs="Times New Roman"/>
+          <w:sz w:val="24"/>
+          <w:szCs w:val="24"/>
+          <w:lang w:val="en-US"/>
+        </w:rPr>
+        <w:t xml:space="preserve"> </w:t>
+      </w:r>
+      <w:proofErr w:type="spellStart"/>
+      <w:r>
+        <w:rPr>
+          <w:rFonts w:ascii="Times New Roman" w:hAnsi="Times New Roman" w:cs="Times New Roman"/>
+          <w:sz w:val="24"/>
+          <w:szCs w:val="24"/>
+          <w:lang w:val="en-US"/>
+        </w:rPr>
+        <w:t>figura</w:t>
+      </w:r>
+      <w:proofErr w:type="spellEnd"/>
+      <w:r>
+        <w:rPr>
+          <w:rFonts w:ascii="Times New Roman" w:hAnsi="Times New Roman" w:cs="Times New Roman"/>
+          <w:sz w:val="24"/>
+          <w:szCs w:val="24"/>
+          <w:lang w:val="en-US"/>
+        </w:rPr>
+        <w:t xml:space="preserve"> 3</w:t>
+      </w:r>
+    </w:p>
+    <w:p>
+      <w:pPr>
+        <w:pStyle w:val="a8"/>
+        <w:rPr>
+          <w:rFonts w:ascii="Times New Roman" w:hAnsi="Times New Roman" w:cs="Times New Roman"/>
+          <w:sz w:val="24"/>
+          <w:szCs w:val="24"/>
+          <w:lang w:val="en-US"/>
+        </w:rPr>
+      </w:pPr>
+      <w:r>
+        <w:rPr>
+          <w:rFonts w:ascii="Times New Roman" w:hAnsi="Times New Roman" w:cs="Times New Roman"/>
+          <w:sz w:val="24"/>
+          <w:szCs w:val="24"/>
+          <w:lang w:val="en-US"/>
+        </w:rPr>
+        <w:t xml:space="preserve">                </w:t>
+      </w:r>
+      <w:r>
+        <w:rPr>
+          <w:noProof/>
+          <w:lang w:val="en-US"/>
+        </w:rPr>
+        <w:drawing>
+          <wp:inline distT="0" distB="0" distL="0" distR="0" wp14:anchorId="33ECA5FC" wp14:editId="713C72FF">
+            <wp:extent cx="4600575" cy="2478557"/>
+            <wp:effectExtent l="0" t="0" r="0" b="0"/>
+            <wp:docPr id="33" name="Рисунок 33"/>
+            <wp:cNvGraphicFramePr>
+              <a:graphicFrameLocks xmlns:a="http://schemas.openxmlformats.org/drawingml/2006/main" noChangeAspect="1"/>
+            </wp:cNvGraphicFramePr>
+            <a:graphic xmlns:a="http://schemas.openxmlformats.org/drawingml/2006/main">
+              <a:graphicData uri="http://schemas.openxmlformats.org/drawingml/2006/picture">
+                <pic:pic xmlns:pic="http://schemas.openxmlformats.org/drawingml/2006/picture">
+                  <pic:nvPicPr>
+                    <pic:cNvPr id="1" name=""/>
+                    <pic:cNvPicPr/>
+                  </pic:nvPicPr>
+                  <pic:blipFill>
+                    <a:blip r:embed="rId41"/>
+                    <a:stretch>
+                      <a:fillRect/>
+                    </a:stretch>
+                  </pic:blipFill>
+                  <pic:spPr>
+                    <a:xfrm>
+                      <a:off x="0" y="0"/>
+                      <a:ext cx="4608464" cy="2482807"/>
+                    </a:xfrm>
+                    <a:prstGeom prst="rect">
+                      <a:avLst/>
+                    </a:prstGeom>
+                  </pic:spPr>
+                </pic:pic>
+              </a:graphicData>
+            </a:graphic>
+          </wp:inline>
+        </w:drawing>
+      </w:r>
+    </w:p>
+    <w:p>
+      <w:pPr>
+        <w:pStyle w:val="a8"/>
+        <w:rPr>
+          <w:rFonts w:ascii="Times New Roman" w:hAnsi="Times New Roman" w:cs="Times New Roman"/>
+          <w:sz w:val="24"/>
+          <w:szCs w:val="24"/>
+          <w:lang w:val="en-US"/>
+        </w:rPr>
+      </w:pPr>
+      <w:r>
+        <w:rPr>
+          <w:rFonts w:ascii="Times New Roman" w:hAnsi="Times New Roman" w:cs="Times New Roman"/>
+          <w:sz w:val="24"/>
+          <w:szCs w:val="24"/>
+          <w:lang w:val="en-US"/>
+        </w:rPr>
+        <w:t xml:space="preserve">                                            </w:t>
+      </w:r>
+      <w:proofErr w:type="spellStart"/>
+      <w:r>
+        <w:rPr>
+          <w:rFonts w:ascii="Times New Roman" w:hAnsi="Times New Roman" w:cs="Times New Roman"/>
+          <w:sz w:val="24"/>
+          <w:szCs w:val="24"/>
+          <w:lang w:val="en-US"/>
+        </w:rPr>
+        <w:t>Figura</w:t>
+      </w:r>
+      <w:proofErr w:type="spellEnd"/>
+      <w:r>
+        <w:rPr>
+          <w:rFonts w:ascii="Times New Roman" w:hAnsi="Times New Roman" w:cs="Times New Roman"/>
+          <w:sz w:val="24"/>
+          <w:szCs w:val="24"/>
+          <w:lang w:val="en-US"/>
+        </w:rPr>
+        <w:t xml:space="preserve"> 3. </w:t>
+      </w:r>
+      <w:proofErr w:type="spellStart"/>
+      <w:r>
+        <w:rPr>
+          <w:rFonts w:ascii="Times New Roman" w:hAnsi="Times New Roman" w:cs="Times New Roman"/>
+          <w:sz w:val="24"/>
+          <w:szCs w:val="24"/>
+          <w:lang w:val="en-US"/>
+        </w:rPr>
+        <w:t>Crearea</w:t>
+      </w:r>
+      <w:proofErr w:type="spellEnd"/>
+      <w:r>
+        <w:rPr>
+          <w:rFonts w:ascii="Times New Roman" w:hAnsi="Times New Roman" w:cs="Times New Roman"/>
+          <w:sz w:val="24"/>
+          <w:szCs w:val="24"/>
+          <w:lang w:val="en-US"/>
+        </w:rPr>
+        <w:t xml:space="preserve"> </w:t>
+      </w:r>
+      <w:proofErr w:type="spellStart"/>
+      <w:r>
+        <w:rPr>
+          <w:rFonts w:ascii="Times New Roman" w:hAnsi="Times New Roman" w:cs="Times New Roman"/>
+          <w:sz w:val="24"/>
+          <w:szCs w:val="24"/>
+          <w:lang w:val="en-US"/>
+        </w:rPr>
+        <w:t>unui</w:t>
+      </w:r>
+      <w:proofErr w:type="spellEnd"/>
+      <w:r>
+        <w:rPr>
+          <w:rFonts w:ascii="Times New Roman" w:hAnsi="Times New Roman" w:cs="Times New Roman"/>
+          <w:sz w:val="24"/>
+          <w:szCs w:val="24"/>
+          <w:lang w:val="en-US"/>
+        </w:rPr>
+        <w:t xml:space="preserve"> </w:t>
+      </w:r>
+      <w:proofErr w:type="spellStart"/>
+      <w:r>
+        <w:rPr>
+          <w:rFonts w:ascii="Times New Roman" w:hAnsi="Times New Roman" w:cs="Times New Roman"/>
+          <w:sz w:val="24"/>
+          <w:szCs w:val="24"/>
+          <w:lang w:val="en-US"/>
+        </w:rPr>
+        <w:t>nume</w:t>
+      </w:r>
+      <w:proofErr w:type="spellEnd"/>
+      <w:r>
+        <w:rPr>
+          <w:rFonts w:ascii="Times New Roman" w:hAnsi="Times New Roman" w:cs="Times New Roman"/>
+          <w:sz w:val="24"/>
+          <w:szCs w:val="24"/>
+          <w:lang w:val="en-US"/>
+        </w:rPr>
+        <w:t xml:space="preserve"> de host project</w:t>
+      </w:r>
+    </w:p>
+    <w:p>
+      <w:pPr>
+        <w:pStyle w:val="a8"/>
+        <w:rPr>
+          <w:rFonts w:ascii="Times New Roman" w:hAnsi="Times New Roman" w:cs="Times New Roman"/>
+          <w:sz w:val="24"/>
+          <w:szCs w:val="24"/>
+          <w:lang w:val="en-US"/>
+        </w:rPr>
+      </w:pPr>
+      <w:proofErr w:type="spellStart"/>
+      <w:r>
+        <w:rPr>
+          <w:rFonts w:ascii="Times New Roman" w:hAnsi="Times New Roman" w:cs="Times New Roman"/>
+          <w:sz w:val="24"/>
+          <w:szCs w:val="24"/>
+          <w:lang w:val="en-US"/>
+        </w:rPr>
+        <w:t>După</w:t>
+      </w:r>
+      <w:proofErr w:type="spellEnd"/>
+      <w:r>
+        <w:rPr>
+          <w:rFonts w:ascii="Times New Roman" w:hAnsi="Times New Roman" w:cs="Times New Roman"/>
+          <w:sz w:val="24"/>
+          <w:szCs w:val="24"/>
+          <w:lang w:val="en-US"/>
+        </w:rPr>
+        <w:t xml:space="preserve"> </w:t>
+      </w:r>
+      <w:proofErr w:type="spellStart"/>
+      <w:r>
+        <w:rPr>
+          <w:rFonts w:ascii="Times New Roman" w:hAnsi="Times New Roman" w:cs="Times New Roman"/>
+          <w:sz w:val="24"/>
+          <w:szCs w:val="24"/>
+          <w:lang w:val="en-US"/>
+        </w:rPr>
+        <w:t>iniațilizare</w:t>
+      </w:r>
+      <w:proofErr w:type="spellEnd"/>
+      <w:r>
+        <w:rPr>
+          <w:rFonts w:ascii="Times New Roman" w:hAnsi="Times New Roman" w:cs="Times New Roman"/>
+          <w:sz w:val="24"/>
+          <w:szCs w:val="24"/>
+          <w:lang w:val="en-US"/>
+        </w:rPr>
+        <w:t xml:space="preserve"> a </w:t>
+      </w:r>
+      <w:proofErr w:type="spellStart"/>
+      <w:r>
+        <w:rPr>
+          <w:rFonts w:ascii="Times New Roman" w:hAnsi="Times New Roman" w:cs="Times New Roman"/>
+          <w:sz w:val="24"/>
+          <w:szCs w:val="24"/>
+          <w:lang w:val="en-US"/>
+        </w:rPr>
+        <w:t>unui</w:t>
+      </w:r>
+      <w:proofErr w:type="spellEnd"/>
+      <w:r>
+        <w:rPr>
+          <w:rFonts w:ascii="Times New Roman" w:hAnsi="Times New Roman" w:cs="Times New Roman"/>
+          <w:sz w:val="24"/>
+          <w:szCs w:val="24"/>
+          <w:lang w:val="en-US"/>
+        </w:rPr>
+        <w:t xml:space="preserve"> </w:t>
+      </w:r>
+      <w:proofErr w:type="spellStart"/>
+      <w:r>
+        <w:rPr>
+          <w:rFonts w:ascii="Times New Roman" w:hAnsi="Times New Roman" w:cs="Times New Roman"/>
+          <w:sz w:val="24"/>
+          <w:szCs w:val="24"/>
+          <w:lang w:val="en-US"/>
+        </w:rPr>
+        <w:t>proiect</w:t>
+      </w:r>
+      <w:proofErr w:type="spellEnd"/>
+      <w:r>
+        <w:rPr>
+          <w:rFonts w:ascii="Times New Roman" w:hAnsi="Times New Roman" w:cs="Times New Roman"/>
+          <w:sz w:val="24"/>
+          <w:szCs w:val="24"/>
+          <w:lang w:val="en-US"/>
+        </w:rPr>
+        <w:t xml:space="preserve"> </w:t>
+      </w:r>
+      <w:proofErr w:type="spellStart"/>
+      <w:r>
+        <w:rPr>
+          <w:rFonts w:ascii="Times New Roman" w:hAnsi="Times New Roman" w:cs="Times New Roman"/>
+          <w:sz w:val="24"/>
+          <w:szCs w:val="24"/>
+          <w:lang w:val="en-US"/>
+        </w:rPr>
+        <w:t>crem</w:t>
+      </w:r>
+      <w:proofErr w:type="spellEnd"/>
+      <w:r>
+        <w:rPr>
+          <w:rFonts w:ascii="Times New Roman" w:hAnsi="Times New Roman" w:cs="Times New Roman"/>
+          <w:sz w:val="24"/>
+          <w:szCs w:val="24"/>
+          <w:lang w:val="en-US"/>
+        </w:rPr>
+        <w:t xml:space="preserve"> un </w:t>
+      </w:r>
+      <w:proofErr w:type="spellStart"/>
+      <w:r>
+        <w:rPr>
+          <w:rFonts w:ascii="Times New Roman" w:hAnsi="Times New Roman" w:cs="Times New Roman"/>
+          <w:sz w:val="24"/>
+          <w:szCs w:val="24"/>
+          <w:lang w:val="en-US"/>
+        </w:rPr>
+        <w:t>fișier</w:t>
+      </w:r>
+      <w:proofErr w:type="spellEnd"/>
+      <w:r>
+        <w:rPr>
+          <w:rFonts w:ascii="Times New Roman" w:hAnsi="Times New Roman" w:cs="Times New Roman"/>
+          <w:sz w:val="24"/>
+          <w:szCs w:val="24"/>
+          <w:lang w:val="en-US"/>
+        </w:rPr>
+        <w:t xml:space="preserve"> Maven </w:t>
+      </w:r>
+      <w:proofErr w:type="spellStart"/>
+      <w:r>
+        <w:rPr>
+          <w:rFonts w:ascii="Times New Roman" w:hAnsi="Times New Roman" w:cs="Times New Roman"/>
+          <w:sz w:val="24"/>
+          <w:szCs w:val="24"/>
+          <w:lang w:val="en-US"/>
+        </w:rPr>
+        <w:t>figura</w:t>
+      </w:r>
+      <w:proofErr w:type="spellEnd"/>
+      <w:r>
+        <w:rPr>
+          <w:rFonts w:ascii="Times New Roman" w:hAnsi="Times New Roman" w:cs="Times New Roman"/>
+          <w:sz w:val="24"/>
+          <w:szCs w:val="24"/>
+          <w:lang w:val="en-US"/>
+        </w:rPr>
+        <w:t xml:space="preserve"> 4. Cu </w:t>
+      </w:r>
+      <w:proofErr w:type="spellStart"/>
+      <w:r>
+        <w:rPr>
+          <w:rFonts w:ascii="Times New Roman" w:hAnsi="Times New Roman" w:cs="Times New Roman"/>
+          <w:sz w:val="24"/>
+          <w:szCs w:val="24"/>
+          <w:lang w:val="en-US"/>
+        </w:rPr>
+        <w:t>reprezentarea</w:t>
+      </w:r>
+      <w:proofErr w:type="spellEnd"/>
+      <w:r>
+        <w:rPr>
+          <w:rFonts w:ascii="Times New Roman" w:hAnsi="Times New Roman" w:cs="Times New Roman"/>
+          <w:sz w:val="24"/>
+          <w:szCs w:val="24"/>
+          <w:lang w:val="en-US"/>
+        </w:rPr>
+        <w:t xml:space="preserve"> </w:t>
+      </w:r>
+      <w:proofErr w:type="spellStart"/>
+      <w:r>
+        <w:rPr>
+          <w:rFonts w:ascii="Times New Roman" w:hAnsi="Times New Roman" w:cs="Times New Roman"/>
+          <w:sz w:val="24"/>
+          <w:szCs w:val="24"/>
+          <w:lang w:val="en-US"/>
+        </w:rPr>
+        <w:t>reprozitoriului</w:t>
+      </w:r>
+      <w:proofErr w:type="spellEnd"/>
+      <w:r>
+        <w:rPr>
+          <w:rFonts w:ascii="Times New Roman" w:hAnsi="Times New Roman" w:cs="Times New Roman"/>
+          <w:sz w:val="24"/>
+          <w:szCs w:val="24"/>
+          <w:lang w:val="en-US"/>
+        </w:rPr>
+        <w:t xml:space="preserve"> </w:t>
+      </w:r>
+      <w:proofErr w:type="spellStart"/>
+      <w:r>
+        <w:rPr>
+          <w:rFonts w:ascii="Times New Roman" w:hAnsi="Times New Roman" w:cs="Times New Roman"/>
+          <w:sz w:val="24"/>
+          <w:szCs w:val="24"/>
+          <w:lang w:val="en-US"/>
+        </w:rPr>
+        <w:t>și</w:t>
+      </w:r>
+      <w:proofErr w:type="spellEnd"/>
+      <w:r>
+        <w:rPr>
+          <w:rFonts w:ascii="Times New Roman" w:hAnsi="Times New Roman" w:cs="Times New Roman"/>
+          <w:sz w:val="24"/>
+          <w:szCs w:val="24"/>
+          <w:lang w:val="en-US"/>
+        </w:rPr>
+        <w:t xml:space="preserve"> </w:t>
+      </w:r>
+      <w:proofErr w:type="spellStart"/>
+      <w:r>
+        <w:rPr>
+          <w:rFonts w:ascii="Times New Roman" w:hAnsi="Times New Roman" w:cs="Times New Roman"/>
+          <w:sz w:val="24"/>
+          <w:szCs w:val="24"/>
+          <w:lang w:val="en-US"/>
+        </w:rPr>
+        <w:t>metoda</w:t>
+      </w:r>
+      <w:proofErr w:type="spellEnd"/>
+      <w:r>
+        <w:rPr>
+          <w:rFonts w:ascii="Times New Roman" w:hAnsi="Times New Roman" w:cs="Times New Roman"/>
+          <w:sz w:val="24"/>
+          <w:szCs w:val="24"/>
+          <w:lang w:val="en-US"/>
+        </w:rPr>
+        <w:t xml:space="preserve"> de </w:t>
+      </w:r>
+      <w:proofErr w:type="spellStart"/>
+      <w:r>
+        <w:rPr>
+          <w:rFonts w:ascii="Times New Roman" w:hAnsi="Times New Roman" w:cs="Times New Roman"/>
+          <w:sz w:val="24"/>
+          <w:szCs w:val="24"/>
+          <w:lang w:val="en-US"/>
+        </w:rPr>
+        <w:t>conlucrare</w:t>
+      </w:r>
+      <w:proofErr w:type="spellEnd"/>
+      <w:r>
+        <w:rPr>
+          <w:rFonts w:ascii="Times New Roman" w:hAnsi="Times New Roman" w:cs="Times New Roman"/>
+          <w:sz w:val="24"/>
+          <w:szCs w:val="24"/>
+          <w:lang w:val="en-US"/>
+        </w:rPr>
+        <w:t xml:space="preserve"> a </w:t>
+      </w:r>
+      <w:proofErr w:type="spellStart"/>
+      <w:r>
+        <w:rPr>
+          <w:rFonts w:ascii="Times New Roman" w:hAnsi="Times New Roman" w:cs="Times New Roman"/>
+          <w:sz w:val="24"/>
+          <w:szCs w:val="24"/>
+          <w:lang w:val="en-US"/>
+        </w:rPr>
+        <w:t>acestuia</w:t>
+      </w:r>
+      <w:proofErr w:type="spellEnd"/>
+      <w:r>
+        <w:rPr>
+          <w:rFonts w:ascii="Times New Roman" w:hAnsi="Times New Roman" w:cs="Times New Roman"/>
+          <w:sz w:val="24"/>
+          <w:szCs w:val="24"/>
+          <w:lang w:val="en-US"/>
+        </w:rPr>
+        <w:t xml:space="preserve"> </w:t>
+      </w:r>
+      <w:proofErr w:type="spellStart"/>
+      <w:r>
+        <w:rPr>
+          <w:rFonts w:ascii="Times New Roman" w:hAnsi="Times New Roman" w:cs="Times New Roman"/>
+          <w:sz w:val="24"/>
+          <w:szCs w:val="24"/>
+          <w:lang w:val="en-US"/>
+        </w:rPr>
+        <w:t>figura</w:t>
+      </w:r>
+      <w:proofErr w:type="spellEnd"/>
+      <w:r>
+        <w:rPr>
+          <w:rFonts w:ascii="Times New Roman" w:hAnsi="Times New Roman" w:cs="Times New Roman"/>
+          <w:sz w:val="24"/>
+          <w:szCs w:val="24"/>
+          <w:lang w:val="en-US"/>
+        </w:rPr>
+        <w:t xml:space="preserve"> 5.</w:t>
+      </w:r>
+    </w:p>
+    <w:p>
+      <w:pPr>
+        <w:pStyle w:val="a8"/>
+        <w:ind w:left="720"/>
+        <w:rPr>
+          <w:rFonts w:ascii="Times New Roman" w:hAnsi="Times New Roman" w:cs="Times New Roman"/>
+          <w:sz w:val="24"/>
+          <w:szCs w:val="24"/>
+          <w:lang w:val="en-US"/>
+        </w:rPr>
+      </w:pPr>
+      <w:r>
+        <w:rPr>
+          <w:noProof/>
+          <w:lang w:val="en-US"/>
+        </w:rPr>
+        <w:drawing>
+          <wp:inline distT="0" distB="0" distL="0" distR="0" wp14:anchorId="0FDD6C4D" wp14:editId="0551AD2C">
+            <wp:extent cx="4773556" cy="2571750"/>
+            <wp:effectExtent l="0" t="0" r="8255" b="0"/>
+            <wp:docPr id="35" name="Рисунок 35"/>
+            <wp:cNvGraphicFramePr>
+              <a:graphicFrameLocks xmlns:a="http://schemas.openxmlformats.org/drawingml/2006/main" noChangeAspect="1"/>
+            </wp:cNvGraphicFramePr>
+            <a:graphic xmlns:a="http://schemas.openxmlformats.org/drawingml/2006/main">
+              <a:graphicData uri="http://schemas.openxmlformats.org/drawingml/2006/picture">
+                <pic:pic xmlns:pic="http://schemas.openxmlformats.org/drawingml/2006/picture">
+                  <pic:nvPicPr>
+                    <pic:cNvPr id="1" name=""/>
+                    <pic:cNvPicPr/>
+                  </pic:nvPicPr>
+                  <pic:blipFill>
+                    <a:blip r:embed="rId42"/>
+                    <a:stretch>
+                      <a:fillRect/>
+                    </a:stretch>
+                  </pic:blipFill>
+                  <pic:spPr>
+                    <a:xfrm>
+                      <a:off x="0" y="0"/>
+                      <a:ext cx="4779095" cy="2574734"/>
+                    </a:xfrm>
+                    <a:prstGeom prst="rect">
+                      <a:avLst/>
+                    </a:prstGeom>
+                  </pic:spPr>
+                </pic:pic>
+              </a:graphicData>
+            </a:graphic>
+          </wp:inline>
+        </w:drawing>
+      </w:r>
+    </w:p>
+    <w:p>
+      <w:pPr>
+        <w:pStyle w:val="a8"/>
+        <w:ind w:left="720"/>
+        <w:rPr>
+          <w:rFonts w:ascii="Times New Roman" w:hAnsi="Times New Roman" w:cs="Times New Roman"/>
+          <w:sz w:val="24"/>
+          <w:szCs w:val="24"/>
+          <w:lang w:val="en-US"/>
+        </w:rPr>
+      </w:pPr>
+      <w:r>
+        <w:rPr>
+          <w:rFonts w:ascii="Times New Roman" w:hAnsi="Times New Roman" w:cs="Times New Roman"/>
+          <w:sz w:val="24"/>
+          <w:szCs w:val="24"/>
+          <w:lang w:val="en-US"/>
+        </w:rPr>
+        <w:t xml:space="preserve">                                 </w:t>
+      </w:r>
+      <w:proofErr w:type="spellStart"/>
+      <w:r>
+        <w:rPr>
+          <w:rFonts w:ascii="Times New Roman" w:hAnsi="Times New Roman" w:cs="Times New Roman"/>
+          <w:sz w:val="24"/>
+          <w:szCs w:val="24"/>
+          <w:lang w:val="en-US"/>
+        </w:rPr>
+        <w:t>Figura</w:t>
+      </w:r>
+      <w:proofErr w:type="spellEnd"/>
+      <w:r>
+        <w:rPr>
+          <w:rFonts w:ascii="Times New Roman" w:hAnsi="Times New Roman" w:cs="Times New Roman"/>
+          <w:sz w:val="24"/>
+          <w:szCs w:val="24"/>
+          <w:lang w:val="en-US"/>
+        </w:rPr>
+        <w:t xml:space="preserve"> 4. </w:t>
+      </w:r>
+      <w:proofErr w:type="spellStart"/>
+      <w:r>
+        <w:rPr>
+          <w:rFonts w:ascii="Times New Roman" w:hAnsi="Times New Roman" w:cs="Times New Roman"/>
+          <w:sz w:val="24"/>
+          <w:szCs w:val="24"/>
+          <w:lang w:val="en-US"/>
+        </w:rPr>
+        <w:t>Creare</w:t>
+      </w:r>
+      <w:proofErr w:type="spellEnd"/>
+      <w:r>
+        <w:rPr>
+          <w:rFonts w:ascii="Times New Roman" w:hAnsi="Times New Roman" w:cs="Times New Roman"/>
+          <w:sz w:val="24"/>
+          <w:szCs w:val="24"/>
+          <w:lang w:val="en-US"/>
+        </w:rPr>
+        <w:t xml:space="preserve"> </w:t>
+      </w:r>
+      <w:proofErr w:type="spellStart"/>
+      <w:r>
+        <w:rPr>
+          <w:rFonts w:ascii="Times New Roman" w:hAnsi="Times New Roman" w:cs="Times New Roman"/>
+          <w:sz w:val="24"/>
+          <w:szCs w:val="24"/>
+          <w:lang w:val="en-US"/>
+        </w:rPr>
+        <w:t>unui</w:t>
+      </w:r>
+      <w:proofErr w:type="spellEnd"/>
+      <w:r>
+        <w:rPr>
+          <w:rFonts w:ascii="Times New Roman" w:hAnsi="Times New Roman" w:cs="Times New Roman"/>
+          <w:sz w:val="24"/>
+          <w:szCs w:val="24"/>
+          <w:lang w:val="en-US"/>
+        </w:rPr>
+        <w:t xml:space="preserve"> </w:t>
+      </w:r>
+      <w:proofErr w:type="spellStart"/>
+      <w:r>
+        <w:rPr>
+          <w:rFonts w:ascii="Times New Roman" w:hAnsi="Times New Roman" w:cs="Times New Roman"/>
+          <w:sz w:val="24"/>
+          <w:szCs w:val="24"/>
+          <w:lang w:val="en-US"/>
+        </w:rPr>
+        <w:t>fișier</w:t>
+      </w:r>
+      <w:proofErr w:type="spellEnd"/>
+      <w:r>
+        <w:rPr>
+          <w:rFonts w:ascii="Times New Roman" w:hAnsi="Times New Roman" w:cs="Times New Roman"/>
+          <w:sz w:val="24"/>
+          <w:szCs w:val="24"/>
+          <w:lang w:val="en-US"/>
+        </w:rPr>
+        <w:t xml:space="preserve"> Maven</w:t>
+      </w:r>
+    </w:p>
+    <w:p>
+      <w:pPr>
+        <w:pStyle w:val="a8"/>
+        <w:ind w:left="720"/>
+        <w:rPr>
+          <w:rFonts w:ascii="Times New Roman" w:hAnsi="Times New Roman" w:cs="Times New Roman"/>
+          <w:sz w:val="24"/>
+          <w:szCs w:val="24"/>
+          <w:lang w:val="en-US"/>
+        </w:rPr>
+      </w:pPr>
+      <w:r>
+        <w:rPr>
+          <w:noProof/>
+          <w:lang w:val="en-US"/>
+        </w:rPr>
+        <w:drawing>
+          <wp:inline distT="0" distB="0" distL="0" distR="0" wp14:anchorId="0D82D517" wp14:editId="5BC34337">
+            <wp:extent cx="4762500" cy="2565794"/>
+            <wp:effectExtent l="0" t="0" r="0" b="6350"/>
+            <wp:docPr id="36" name="Рисунок 36"/>
+            <wp:cNvGraphicFramePr>
+              <a:graphicFrameLocks xmlns:a="http://schemas.openxmlformats.org/drawingml/2006/main" noChangeAspect="1"/>
+            </wp:cNvGraphicFramePr>
+            <a:graphic xmlns:a="http://schemas.openxmlformats.org/drawingml/2006/main">
+              <a:graphicData uri="http://schemas.openxmlformats.org/drawingml/2006/picture">
+                <pic:pic xmlns:pic="http://schemas.openxmlformats.org/drawingml/2006/picture">
+                  <pic:nvPicPr>
+                    <pic:cNvPr id="1" name=""/>
+                    <pic:cNvPicPr/>
+                  </pic:nvPicPr>
+                  <pic:blipFill>
+                    <a:blip r:embed="rId43"/>
+                    <a:stretch>
+                      <a:fillRect/>
+                    </a:stretch>
+                  </pic:blipFill>
+                  <pic:spPr>
+                    <a:xfrm>
+                      <a:off x="0" y="0"/>
+                      <a:ext cx="4780121" cy="2575287"/>
+                    </a:xfrm>
+                    <a:prstGeom prst="rect">
+                      <a:avLst/>
+                    </a:prstGeom>
+                  </pic:spPr>
+                </pic:pic>
+              </a:graphicData>
+            </a:graphic>
+          </wp:inline>
+        </w:drawing>
+      </w:r>
+    </w:p>
+    <w:p>
+      <w:pPr>
+        <w:pStyle w:val="a8"/>
+        <w:ind w:left="720"/>
+        <w:rPr>
+          <w:rFonts w:ascii="Times New Roman" w:hAnsi="Times New Roman" w:cs="Times New Roman"/>
+          <w:sz w:val="24"/>
+          <w:szCs w:val="24"/>
+          <w:lang w:val="en-US"/>
+        </w:rPr>
+      </w:pPr>
+      <w:r>
+        <w:rPr>
+          <w:rFonts w:ascii="Times New Roman" w:hAnsi="Times New Roman" w:cs="Times New Roman"/>
+          <w:sz w:val="24"/>
+          <w:szCs w:val="24"/>
+          <w:lang w:val="en-US"/>
+        </w:rPr>
+        <w:t xml:space="preserve">                                   </w:t>
+      </w:r>
+      <w:proofErr w:type="spellStart"/>
+      <w:r>
+        <w:rPr>
+          <w:rFonts w:ascii="Times New Roman" w:hAnsi="Times New Roman" w:cs="Times New Roman"/>
+          <w:sz w:val="24"/>
+          <w:szCs w:val="24"/>
+          <w:lang w:val="en-US"/>
+        </w:rPr>
+        <w:t>Figura</w:t>
+      </w:r>
+      <w:proofErr w:type="spellEnd"/>
+      <w:r>
+        <w:rPr>
+          <w:rFonts w:ascii="Times New Roman" w:hAnsi="Times New Roman" w:cs="Times New Roman"/>
+          <w:sz w:val="24"/>
+          <w:szCs w:val="24"/>
+          <w:lang w:val="en-US"/>
+        </w:rPr>
+        <w:t xml:space="preserve"> 5. </w:t>
+      </w:r>
+      <w:proofErr w:type="spellStart"/>
+      <w:r>
+        <w:rPr>
+          <w:rFonts w:ascii="Times New Roman" w:hAnsi="Times New Roman" w:cs="Times New Roman"/>
+          <w:sz w:val="24"/>
+          <w:szCs w:val="24"/>
+          <w:lang w:val="en-US"/>
+        </w:rPr>
+        <w:t>Init</w:t>
+      </w:r>
+      <w:proofErr w:type="spellEnd"/>
+      <w:r>
+        <w:rPr>
+          <w:rFonts w:ascii="Times New Roman" w:hAnsi="Times New Roman" w:cs="Times New Roman"/>
+          <w:sz w:val="24"/>
+          <w:szCs w:val="24"/>
+          <w:lang w:val="en-US"/>
+        </w:rPr>
+        <w:t xml:space="preserve"> project </w:t>
+      </w:r>
+      <w:proofErr w:type="spellStart"/>
+      <w:r>
+        <w:rPr>
+          <w:rFonts w:ascii="Times New Roman" w:hAnsi="Times New Roman" w:cs="Times New Roman"/>
+          <w:sz w:val="24"/>
+          <w:szCs w:val="24"/>
+          <w:lang w:val="en-US"/>
+        </w:rPr>
+        <w:t>reprository</w:t>
+      </w:r>
+      <w:proofErr w:type="spellEnd"/>
+    </w:p>
+    <w:p>
+      <w:pPr>
+        <w:pStyle w:val="a8"/>
+        <w:ind w:left="720"/>
+        <w:rPr>
+          <w:rFonts w:ascii="Times New Roman" w:hAnsi="Times New Roman" w:cs="Times New Roman"/>
+          <w:sz w:val="24"/>
+          <w:szCs w:val="24"/>
+          <w:lang w:val="en-US"/>
+        </w:rPr>
+      </w:pPr>
+    </w:p>
+    <w:p>
+      <w:pPr>
+        <w:pStyle w:val="a8"/>
+        <w:ind w:left="720"/>
+        <w:rPr>
+          <w:rFonts w:ascii="Times New Roman" w:hAnsi="Times New Roman" w:cs="Times New Roman"/>
+          <w:sz w:val="24"/>
+          <w:szCs w:val="24"/>
+          <w:lang w:val="en-US"/>
+        </w:rPr>
+      </w:pPr>
+    </w:p>
+    <w:p>
+      <w:pPr>
+        <w:pStyle w:val="a8"/>
+        <w:ind w:left="720"/>
+        <w:rPr>
+          <w:rFonts w:ascii="Times New Roman" w:hAnsi="Times New Roman" w:cs="Times New Roman"/>
+          <w:sz w:val="24"/>
+          <w:szCs w:val="24"/>
+          <w:lang w:val="en-US"/>
+        </w:rPr>
+      </w:pPr>
+      <w:proofErr w:type="spellStart"/>
+      <w:r>
+        <w:rPr>
+          <w:rFonts w:ascii="Times New Roman" w:hAnsi="Times New Roman" w:cs="Times New Roman"/>
+          <w:sz w:val="24"/>
+          <w:szCs w:val="24"/>
+          <w:lang w:val="en-US"/>
+        </w:rPr>
+        <w:lastRenderedPageBreak/>
+        <w:t>Configurare</w:t>
+      </w:r>
+      <w:proofErr w:type="spellEnd"/>
+      <w:r>
+        <w:rPr>
+          <w:rFonts w:ascii="Times New Roman" w:hAnsi="Times New Roman" w:cs="Times New Roman"/>
+          <w:sz w:val="24"/>
+          <w:szCs w:val="24"/>
+          <w:lang w:val="en-US"/>
+        </w:rPr>
+        <w:t xml:space="preserve"> </w:t>
+      </w:r>
+      <w:proofErr w:type="spellStart"/>
+      <w:r>
+        <w:rPr>
+          <w:rFonts w:ascii="Times New Roman" w:hAnsi="Times New Roman" w:cs="Times New Roman"/>
+          <w:sz w:val="24"/>
+          <w:szCs w:val="24"/>
+          <w:lang w:val="en-US"/>
+        </w:rPr>
+        <w:t>unui</w:t>
+      </w:r>
+      <w:proofErr w:type="spellEnd"/>
+      <w:r>
+        <w:rPr>
+          <w:rFonts w:ascii="Times New Roman" w:hAnsi="Times New Roman" w:cs="Times New Roman"/>
+          <w:sz w:val="24"/>
+          <w:szCs w:val="24"/>
+          <w:lang w:val="en-US"/>
+        </w:rPr>
+        <w:t xml:space="preserve"> project Maven se </w:t>
+      </w:r>
+      <w:proofErr w:type="spellStart"/>
+      <w:r>
+        <w:rPr>
+          <w:rFonts w:ascii="Times New Roman" w:hAnsi="Times New Roman" w:cs="Times New Roman"/>
+          <w:sz w:val="24"/>
+          <w:szCs w:val="24"/>
+          <w:lang w:val="en-US"/>
+        </w:rPr>
+        <w:t>va</w:t>
+      </w:r>
+      <w:proofErr w:type="spellEnd"/>
+      <w:r>
+        <w:rPr>
+          <w:rFonts w:ascii="Times New Roman" w:hAnsi="Times New Roman" w:cs="Times New Roman"/>
+          <w:sz w:val="24"/>
+          <w:szCs w:val="24"/>
+          <w:lang w:val="en-US"/>
+        </w:rPr>
+        <w:t xml:space="preserve"> face </w:t>
+      </w:r>
+      <w:proofErr w:type="spellStart"/>
+      <w:r>
+        <w:rPr>
+          <w:rFonts w:ascii="Times New Roman" w:hAnsi="Times New Roman" w:cs="Times New Roman"/>
+          <w:sz w:val="24"/>
+          <w:szCs w:val="24"/>
+          <w:lang w:val="en-US"/>
+        </w:rPr>
+        <w:t>în</w:t>
+      </w:r>
+      <w:proofErr w:type="spellEnd"/>
+      <w:r>
+        <w:rPr>
+          <w:rFonts w:ascii="Times New Roman" w:hAnsi="Times New Roman" w:cs="Times New Roman"/>
+          <w:sz w:val="24"/>
+          <w:szCs w:val="24"/>
+          <w:lang w:val="en-US"/>
+        </w:rPr>
+        <w:t xml:space="preserve"> </w:t>
+      </w:r>
+      <w:proofErr w:type="spellStart"/>
+      <w:r>
+        <w:rPr>
+          <w:rFonts w:ascii="Times New Roman" w:hAnsi="Times New Roman" w:cs="Times New Roman"/>
+          <w:sz w:val="24"/>
+          <w:szCs w:val="24"/>
+          <w:lang w:val="en-US"/>
+        </w:rPr>
+        <w:t>modul</w:t>
+      </w:r>
+      <w:proofErr w:type="spellEnd"/>
+      <w:r>
+        <w:rPr>
+          <w:rFonts w:ascii="Times New Roman" w:hAnsi="Times New Roman" w:cs="Times New Roman"/>
+          <w:sz w:val="24"/>
+          <w:szCs w:val="24"/>
+          <w:lang w:val="en-US"/>
+        </w:rPr>
+        <w:t xml:space="preserve"> </w:t>
+      </w:r>
+      <w:proofErr w:type="spellStart"/>
+      <w:r>
+        <w:rPr>
+          <w:rFonts w:ascii="Times New Roman" w:hAnsi="Times New Roman" w:cs="Times New Roman"/>
+          <w:sz w:val="24"/>
+          <w:szCs w:val="24"/>
+          <w:lang w:val="en-US"/>
+        </w:rPr>
+        <w:t>reprezentat</w:t>
+      </w:r>
+      <w:proofErr w:type="spellEnd"/>
+      <w:r>
+        <w:rPr>
+          <w:rFonts w:ascii="Times New Roman" w:hAnsi="Times New Roman" w:cs="Times New Roman"/>
+          <w:sz w:val="24"/>
+          <w:szCs w:val="24"/>
+          <w:lang w:val="en-US"/>
+        </w:rPr>
+        <w:t xml:space="preserve"> </w:t>
+      </w:r>
+      <w:proofErr w:type="spellStart"/>
+      <w:r>
+        <w:rPr>
+          <w:rFonts w:ascii="Times New Roman" w:hAnsi="Times New Roman" w:cs="Times New Roman"/>
+          <w:sz w:val="24"/>
+          <w:szCs w:val="24"/>
+          <w:lang w:val="en-US"/>
+        </w:rPr>
+        <w:t>în</w:t>
+      </w:r>
+      <w:proofErr w:type="spellEnd"/>
+      <w:r>
+        <w:rPr>
+          <w:rFonts w:ascii="Times New Roman" w:hAnsi="Times New Roman" w:cs="Times New Roman"/>
+          <w:sz w:val="24"/>
+          <w:szCs w:val="24"/>
+          <w:lang w:val="en-US"/>
+        </w:rPr>
+        <w:t xml:space="preserve"> </w:t>
+      </w:r>
+      <w:proofErr w:type="spellStart"/>
+      <w:r>
+        <w:rPr>
+          <w:rFonts w:ascii="Times New Roman" w:hAnsi="Times New Roman" w:cs="Times New Roman"/>
+          <w:sz w:val="24"/>
+          <w:szCs w:val="24"/>
+          <w:lang w:val="en-US"/>
+        </w:rPr>
+        <w:t>figura</w:t>
+      </w:r>
+      <w:proofErr w:type="spellEnd"/>
+      <w:r>
+        <w:rPr>
+          <w:rFonts w:ascii="Times New Roman" w:hAnsi="Times New Roman" w:cs="Times New Roman"/>
+          <w:sz w:val="24"/>
+          <w:szCs w:val="24"/>
+          <w:lang w:val="en-US"/>
+        </w:rPr>
+        <w:t xml:space="preserve"> 6,7.</w:t>
+      </w:r>
+    </w:p>
+    <w:p>
+      <w:pPr>
+        <w:pStyle w:val="a8"/>
+        <w:rPr>
+          <w:rFonts w:ascii="Times New Roman" w:hAnsi="Times New Roman" w:cs="Times New Roman"/>
+          <w:sz w:val="24"/>
+          <w:szCs w:val="24"/>
+          <w:lang w:val="en-US"/>
+        </w:rPr>
+      </w:pPr>
+      <w:r>
+        <w:rPr>
+          <w:rFonts w:ascii="Times New Roman" w:hAnsi="Times New Roman" w:cs="Times New Roman"/>
+          <w:sz w:val="24"/>
+          <w:szCs w:val="24"/>
+          <w:lang w:val="en-US"/>
+        </w:rPr>
+        <w:t xml:space="preserve">   </w:t>
+      </w:r>
+      <w:r>
+        <w:rPr>
+          <w:rFonts w:ascii="Times New Roman" w:hAnsi="Times New Roman" w:cs="Times New Roman"/>
+          <w:sz w:val="24"/>
+          <w:szCs w:val="24"/>
+          <w:lang w:val="en-US"/>
+        </w:rPr>
+        <w:t xml:space="preserve"> </w:t>
+      </w:r>
+      <w:r>
+        <w:rPr>
+          <w:noProof/>
+          <w:lang w:val="en-US"/>
+        </w:rPr>
+        <w:drawing>
+          <wp:inline distT="0" distB="0" distL="0" distR="0" wp14:anchorId="012C5F8C" wp14:editId="37A617FA">
+            <wp:extent cx="5000625" cy="2694083"/>
+            <wp:effectExtent l="0" t="0" r="0" b="0"/>
+            <wp:docPr id="34" name="Рисунок 34"/>
+            <wp:cNvGraphicFramePr>
+              <a:graphicFrameLocks xmlns:a="http://schemas.openxmlformats.org/drawingml/2006/main" noChangeAspect="1"/>
+            </wp:cNvGraphicFramePr>
+            <a:graphic xmlns:a="http://schemas.openxmlformats.org/drawingml/2006/main">
+              <a:graphicData uri="http://schemas.openxmlformats.org/drawingml/2006/picture">
+                <pic:pic xmlns:pic="http://schemas.openxmlformats.org/drawingml/2006/picture">
+                  <pic:nvPicPr>
+                    <pic:cNvPr id="1" name=""/>
+                    <pic:cNvPicPr/>
+                  </pic:nvPicPr>
+                  <pic:blipFill>
+                    <a:blip r:embed="rId44"/>
+                    <a:stretch>
+                      <a:fillRect/>
+                    </a:stretch>
+                  </pic:blipFill>
+                  <pic:spPr>
+                    <a:xfrm>
+                      <a:off x="0" y="0"/>
+                      <a:ext cx="5018796" cy="2703873"/>
+                    </a:xfrm>
+                    <a:prstGeom prst="rect">
+                      <a:avLst/>
+                    </a:prstGeom>
+                  </pic:spPr>
+                </pic:pic>
+              </a:graphicData>
+            </a:graphic>
+          </wp:inline>
+        </w:drawing>
+      </w:r>
+    </w:p>
+    <w:p>
+      <w:pPr>
+        <w:pStyle w:val="a8"/>
+        <w:rPr>
+          <w:rFonts w:ascii="Times New Roman" w:hAnsi="Times New Roman" w:cs="Times New Roman"/>
+          <w:sz w:val="24"/>
+          <w:szCs w:val="24"/>
+          <w:lang w:val="en-US"/>
+        </w:rPr>
+      </w:pPr>
+      <w:r>
+        <w:rPr>
+          <w:rFonts w:ascii="Times New Roman" w:hAnsi="Times New Roman" w:cs="Times New Roman"/>
+          <w:sz w:val="24"/>
+          <w:szCs w:val="24"/>
+          <w:lang w:val="en-US"/>
+        </w:rPr>
+        <w:t xml:space="preserve">                        </w:t>
+      </w:r>
+      <w:proofErr w:type="spellStart"/>
+      <w:r>
+        <w:rPr>
+          <w:rFonts w:ascii="Times New Roman" w:hAnsi="Times New Roman" w:cs="Times New Roman"/>
+          <w:sz w:val="24"/>
+          <w:szCs w:val="24"/>
+          <w:lang w:val="en-US"/>
+        </w:rPr>
+        <w:t>Figura</w:t>
+      </w:r>
+      <w:proofErr w:type="spellEnd"/>
+      <w:r>
+        <w:rPr>
+          <w:rFonts w:ascii="Times New Roman" w:hAnsi="Times New Roman" w:cs="Times New Roman"/>
+          <w:sz w:val="24"/>
+          <w:szCs w:val="24"/>
+          <w:lang w:val="en-US"/>
+        </w:rPr>
+        <w:t xml:space="preserve"> 6. </w:t>
+      </w:r>
+      <w:proofErr w:type="spellStart"/>
+      <w:r>
+        <w:rPr>
+          <w:rFonts w:ascii="Times New Roman" w:hAnsi="Times New Roman" w:cs="Times New Roman"/>
+          <w:sz w:val="24"/>
+          <w:szCs w:val="24"/>
+          <w:lang w:val="en-US"/>
+        </w:rPr>
+        <w:t>Configurarea</w:t>
+      </w:r>
+      <w:proofErr w:type="spellEnd"/>
+      <w:r>
+        <w:rPr>
+          <w:rFonts w:ascii="Times New Roman" w:hAnsi="Times New Roman" w:cs="Times New Roman"/>
+          <w:sz w:val="24"/>
+          <w:szCs w:val="24"/>
+          <w:lang w:val="en-US"/>
+        </w:rPr>
+        <w:t xml:space="preserve"> </w:t>
+      </w:r>
+      <w:proofErr w:type="spellStart"/>
+      <w:r>
+        <w:rPr>
+          <w:rFonts w:ascii="Times New Roman" w:hAnsi="Times New Roman" w:cs="Times New Roman"/>
+          <w:sz w:val="24"/>
+          <w:szCs w:val="24"/>
+          <w:lang w:val="en-US"/>
+        </w:rPr>
+        <w:t>unui</w:t>
+      </w:r>
+      <w:proofErr w:type="spellEnd"/>
+      <w:r>
+        <w:rPr>
+          <w:rFonts w:ascii="Times New Roman" w:hAnsi="Times New Roman" w:cs="Times New Roman"/>
+          <w:sz w:val="24"/>
+          <w:szCs w:val="24"/>
+          <w:lang w:val="en-US"/>
+        </w:rPr>
+        <w:t xml:space="preserve"> Pub. Artifact </w:t>
+      </w:r>
+      <w:proofErr w:type="spellStart"/>
+      <w:r>
+        <w:rPr>
+          <w:rFonts w:ascii="Times New Roman" w:hAnsi="Times New Roman" w:cs="Times New Roman"/>
+          <w:sz w:val="24"/>
+          <w:szCs w:val="24"/>
+          <w:lang w:val="en-US"/>
+        </w:rPr>
+        <w:t>și</w:t>
+      </w:r>
+      <w:proofErr w:type="spellEnd"/>
+      <w:r>
+        <w:rPr>
+          <w:rFonts w:ascii="Times New Roman" w:hAnsi="Times New Roman" w:cs="Times New Roman"/>
+          <w:sz w:val="24"/>
+          <w:szCs w:val="24"/>
+          <w:lang w:val="en-US"/>
+        </w:rPr>
+        <w:t xml:space="preserve"> Maven file</w:t>
+      </w:r>
+    </w:p>
+    <w:p>
+      <w:pPr>
+        <w:pStyle w:val="a8"/>
+        <w:ind w:left="720"/>
+        <w:rPr>
+          <w:rFonts w:ascii="Times New Roman" w:hAnsi="Times New Roman" w:cs="Times New Roman"/>
+          <w:sz w:val="24"/>
+          <w:szCs w:val="24"/>
+          <w:lang w:val="en-US"/>
+        </w:rPr>
+      </w:pPr>
+    </w:p>
+    <w:p>
+      <w:pPr>
+        <w:pStyle w:val="a8"/>
+        <w:rPr>
+          <w:rFonts w:ascii="Times New Roman" w:hAnsi="Times New Roman" w:cs="Times New Roman"/>
+          <w:sz w:val="24"/>
+          <w:szCs w:val="24"/>
+          <w:lang w:val="en-US"/>
+        </w:rPr>
+      </w:pPr>
+      <w:r>
+        <w:rPr>
+          <w:rFonts w:ascii="Times New Roman" w:hAnsi="Times New Roman" w:cs="Times New Roman"/>
+          <w:sz w:val="24"/>
+          <w:szCs w:val="24"/>
+          <w:lang w:val="en-US"/>
+        </w:rPr>
+        <w:t xml:space="preserve">   </w:t>
+      </w:r>
+      <w:r>
+        <w:rPr>
+          <w:rFonts w:ascii="Times New Roman" w:hAnsi="Times New Roman" w:cs="Times New Roman"/>
+          <w:sz w:val="24"/>
+          <w:szCs w:val="24"/>
+          <w:lang w:val="en-US"/>
+        </w:rPr>
+        <w:t xml:space="preserve"> </w:t>
+      </w:r>
+      <w:r>
+        <w:rPr>
+          <w:noProof/>
+          <w:lang w:val="en-US"/>
+        </w:rPr>
+        <w:drawing>
+          <wp:inline distT="0" distB="0" distL="0" distR="0" wp14:anchorId="5FBA791F" wp14:editId="0FC59645">
+            <wp:extent cx="4999857" cy="2693670"/>
+            <wp:effectExtent l="0" t="0" r="0" b="0"/>
+            <wp:docPr id="38" name="Рисунок 38"/>
+            <wp:cNvGraphicFramePr>
+              <a:graphicFrameLocks xmlns:a="http://schemas.openxmlformats.org/drawingml/2006/main" noChangeAspect="1"/>
+            </wp:cNvGraphicFramePr>
+            <a:graphic xmlns:a="http://schemas.openxmlformats.org/drawingml/2006/main">
+              <a:graphicData uri="http://schemas.openxmlformats.org/drawingml/2006/picture">
+                <pic:pic xmlns:pic="http://schemas.openxmlformats.org/drawingml/2006/picture">
+                  <pic:nvPicPr>
+                    <pic:cNvPr id="1" name=""/>
+                    <pic:cNvPicPr/>
+                  </pic:nvPicPr>
+                  <pic:blipFill>
+                    <a:blip r:embed="rId45"/>
+                    <a:stretch>
+                      <a:fillRect/>
+                    </a:stretch>
+                  </pic:blipFill>
+                  <pic:spPr>
+                    <a:xfrm>
+                      <a:off x="0" y="0"/>
+                      <a:ext cx="5041617" cy="2716168"/>
+                    </a:xfrm>
+                    <a:prstGeom prst="rect">
+                      <a:avLst/>
+                    </a:prstGeom>
+                  </pic:spPr>
+                </pic:pic>
+              </a:graphicData>
+            </a:graphic>
+          </wp:inline>
+        </w:drawing>
+      </w:r>
+    </w:p>
+    <w:p>
+      <w:pPr>
+        <w:pStyle w:val="a8"/>
+        <w:ind w:left="720"/>
+        <w:rPr>
+          <w:rFonts w:ascii="Times New Roman" w:hAnsi="Times New Roman" w:cs="Times New Roman"/>
+          <w:sz w:val="24"/>
+          <w:szCs w:val="24"/>
+          <w:lang w:val="en-US"/>
+        </w:rPr>
+      </w:pPr>
+      <w:r>
+        <w:rPr>
+          <w:rFonts w:ascii="Times New Roman" w:hAnsi="Times New Roman" w:cs="Times New Roman"/>
+          <w:sz w:val="24"/>
+          <w:szCs w:val="24"/>
+          <w:lang w:val="en-US"/>
+        </w:rPr>
+        <w:t xml:space="preserve">                                 </w:t>
+      </w:r>
+      <w:proofErr w:type="spellStart"/>
+      <w:r>
+        <w:rPr>
+          <w:rFonts w:ascii="Times New Roman" w:hAnsi="Times New Roman" w:cs="Times New Roman"/>
+          <w:sz w:val="24"/>
+          <w:szCs w:val="24"/>
+          <w:lang w:val="en-US"/>
+        </w:rPr>
+        <w:t>Figura</w:t>
+      </w:r>
+      <w:proofErr w:type="spellEnd"/>
+      <w:r>
+        <w:rPr>
+          <w:rFonts w:ascii="Times New Roman" w:hAnsi="Times New Roman" w:cs="Times New Roman"/>
+          <w:sz w:val="24"/>
+          <w:szCs w:val="24"/>
+          <w:lang w:val="en-US"/>
+        </w:rPr>
+        <w:t xml:space="preserve"> 7. </w:t>
+      </w:r>
+      <w:proofErr w:type="spellStart"/>
+      <w:r>
+        <w:rPr>
+          <w:rFonts w:ascii="Times New Roman" w:hAnsi="Times New Roman" w:cs="Times New Roman"/>
+          <w:sz w:val="24"/>
+          <w:szCs w:val="24"/>
+          <w:lang w:val="en-US"/>
+        </w:rPr>
+        <w:t>Crearea</w:t>
+      </w:r>
+      <w:proofErr w:type="spellEnd"/>
+      <w:r>
+        <w:rPr>
+          <w:rFonts w:ascii="Times New Roman" w:hAnsi="Times New Roman" w:cs="Times New Roman"/>
+          <w:sz w:val="24"/>
+          <w:szCs w:val="24"/>
+          <w:lang w:val="en-US"/>
+        </w:rPr>
+        <w:t xml:space="preserve"> </w:t>
+      </w:r>
+      <w:proofErr w:type="spellStart"/>
+      <w:r>
+        <w:rPr>
+          <w:rFonts w:ascii="Times New Roman" w:hAnsi="Times New Roman" w:cs="Times New Roman"/>
+          <w:sz w:val="24"/>
+          <w:szCs w:val="24"/>
+          <w:lang w:val="en-US"/>
+        </w:rPr>
+        <w:t>unui</w:t>
+      </w:r>
+      <w:proofErr w:type="spellEnd"/>
+      <w:r>
+        <w:rPr>
+          <w:rFonts w:ascii="Times New Roman" w:hAnsi="Times New Roman" w:cs="Times New Roman"/>
+          <w:sz w:val="24"/>
+          <w:szCs w:val="24"/>
+          <w:lang w:val="en-US"/>
+        </w:rPr>
+        <w:t xml:space="preserve"> task</w:t>
+      </w:r>
+    </w:p>
+    <w:p>
+      <w:pPr>
+        <w:pStyle w:val="a8"/>
+        <w:rPr>
+          <w:rFonts w:ascii="Times New Roman" w:hAnsi="Times New Roman" w:cs="Times New Roman"/>
+          <w:sz w:val="24"/>
+          <w:szCs w:val="24"/>
+          <w:lang w:val="en-US"/>
+        </w:rPr>
+      </w:pPr>
+      <w:proofErr w:type="spellStart"/>
+      <w:r>
+        <w:rPr>
+          <w:rFonts w:ascii="Times New Roman" w:hAnsi="Times New Roman" w:cs="Times New Roman"/>
+          <w:sz w:val="24"/>
+          <w:szCs w:val="24"/>
+          <w:lang w:val="en-US"/>
+        </w:rPr>
+        <w:t>Facem</w:t>
+      </w:r>
+      <w:proofErr w:type="spellEnd"/>
+      <w:r>
+        <w:rPr>
+          <w:rFonts w:ascii="Times New Roman" w:hAnsi="Times New Roman" w:cs="Times New Roman"/>
+          <w:sz w:val="24"/>
+          <w:szCs w:val="24"/>
+          <w:lang w:val="en-US"/>
+        </w:rPr>
+        <w:t xml:space="preserve"> build la project </w:t>
+      </w:r>
+      <w:proofErr w:type="spellStart"/>
+      <w:r>
+        <w:rPr>
+          <w:rFonts w:ascii="Times New Roman" w:hAnsi="Times New Roman" w:cs="Times New Roman"/>
+          <w:sz w:val="24"/>
+          <w:szCs w:val="24"/>
+          <w:lang w:val="en-US"/>
+        </w:rPr>
+        <w:t>asemănător</w:t>
+      </w:r>
+      <w:proofErr w:type="spellEnd"/>
+      <w:r>
+        <w:rPr>
+          <w:rFonts w:ascii="Times New Roman" w:hAnsi="Times New Roman" w:cs="Times New Roman"/>
+          <w:sz w:val="24"/>
+          <w:szCs w:val="24"/>
+          <w:lang w:val="en-US"/>
+        </w:rPr>
+        <w:t xml:space="preserve"> ca </w:t>
+      </w:r>
+      <w:proofErr w:type="spellStart"/>
+      <w:r>
+        <w:rPr>
+          <w:rFonts w:ascii="Times New Roman" w:hAnsi="Times New Roman" w:cs="Times New Roman"/>
+          <w:sz w:val="24"/>
+          <w:szCs w:val="24"/>
+          <w:lang w:val="en-US"/>
+        </w:rPr>
+        <w:t>în</w:t>
+      </w:r>
+      <w:proofErr w:type="spellEnd"/>
+      <w:r>
+        <w:rPr>
+          <w:rFonts w:ascii="Times New Roman" w:hAnsi="Times New Roman" w:cs="Times New Roman"/>
+          <w:sz w:val="24"/>
+          <w:szCs w:val="24"/>
+          <w:lang w:val="en-US"/>
+        </w:rPr>
+        <w:t xml:space="preserve"> </w:t>
+      </w:r>
+      <w:proofErr w:type="spellStart"/>
+      <w:r>
+        <w:rPr>
+          <w:rFonts w:ascii="Times New Roman" w:hAnsi="Times New Roman" w:cs="Times New Roman"/>
+          <w:sz w:val="24"/>
+          <w:szCs w:val="24"/>
+          <w:lang w:val="en-US"/>
+        </w:rPr>
+        <w:t>figura</w:t>
+      </w:r>
+      <w:proofErr w:type="spellEnd"/>
+      <w:r>
+        <w:rPr>
+          <w:rFonts w:ascii="Times New Roman" w:hAnsi="Times New Roman" w:cs="Times New Roman"/>
+          <w:sz w:val="24"/>
+          <w:szCs w:val="24"/>
+          <w:lang w:val="en-US"/>
+        </w:rPr>
+        <w:t xml:space="preserve"> 8.</w:t>
+      </w:r>
+    </w:p>
+    <w:p>
+      <w:pPr>
+        <w:pStyle w:val="a8"/>
+        <w:rPr>
+          <w:rFonts w:ascii="Times New Roman" w:hAnsi="Times New Roman" w:cs="Times New Roman"/>
+          <w:sz w:val="24"/>
+          <w:szCs w:val="24"/>
+          <w:lang w:val="en-US"/>
+        </w:rPr>
+      </w:pPr>
+      <w:r>
+        <w:rPr>
+          <w:rFonts w:ascii="Times New Roman" w:hAnsi="Times New Roman" w:cs="Times New Roman"/>
+          <w:sz w:val="24"/>
+          <w:szCs w:val="24"/>
+          <w:lang w:val="en-US"/>
+        </w:rPr>
+        <w:t xml:space="preserve">   </w:t>
+      </w:r>
+      <w:r>
+        <w:rPr>
+          <w:noProof/>
+          <w:lang w:val="en-US"/>
+        </w:rPr>
+        <w:drawing>
+          <wp:inline distT="0" distB="0" distL="0" distR="0" wp14:anchorId="098D1A74" wp14:editId="23A68599">
+            <wp:extent cx="5038755" cy="2714625"/>
+            <wp:effectExtent l="0" t="0" r="9525" b="0"/>
+            <wp:docPr id="39" name="Рисунок 39"/>
+            <wp:cNvGraphicFramePr>
+              <a:graphicFrameLocks xmlns:a="http://schemas.openxmlformats.org/drawingml/2006/main" noChangeAspect="1"/>
+            </wp:cNvGraphicFramePr>
+            <a:graphic xmlns:a="http://schemas.openxmlformats.org/drawingml/2006/main">
+              <a:graphicData uri="http://schemas.openxmlformats.org/drawingml/2006/picture">
+                <pic:pic xmlns:pic="http://schemas.openxmlformats.org/drawingml/2006/picture">
+                  <pic:nvPicPr>
+                    <pic:cNvPr id="1" name=""/>
+                    <pic:cNvPicPr/>
+                  </pic:nvPicPr>
+                  <pic:blipFill>
+                    <a:blip r:embed="rId46"/>
+                    <a:stretch>
+                      <a:fillRect/>
+                    </a:stretch>
+                  </pic:blipFill>
+                  <pic:spPr>
+                    <a:xfrm>
+                      <a:off x="0" y="0"/>
+                      <a:ext cx="5051603" cy="2721547"/>
+                    </a:xfrm>
+                    <a:prstGeom prst="rect">
+                      <a:avLst/>
+                    </a:prstGeom>
+                  </pic:spPr>
+                </pic:pic>
+              </a:graphicData>
+            </a:graphic>
+          </wp:inline>
+        </w:drawing>
+      </w:r>
+    </w:p>
+    <w:p>
+      <w:pPr>
+        <w:pStyle w:val="a8"/>
+        <w:ind w:left="720"/>
+        <w:rPr>
+          <w:rFonts w:ascii="Times New Roman" w:hAnsi="Times New Roman" w:cs="Times New Roman"/>
+          <w:sz w:val="24"/>
+          <w:szCs w:val="24"/>
+          <w:lang w:val="en-US"/>
+        </w:rPr>
+      </w:pPr>
+      <w:r>
+        <w:rPr>
+          <w:rFonts w:ascii="Times New Roman" w:hAnsi="Times New Roman" w:cs="Times New Roman"/>
+          <w:sz w:val="24"/>
+          <w:szCs w:val="24"/>
+          <w:lang w:val="en-US"/>
+        </w:rPr>
+        <w:t xml:space="preserve">                                    </w:t>
+      </w:r>
+      <w:proofErr w:type="spellStart"/>
+      <w:r>
+        <w:rPr>
+          <w:rFonts w:ascii="Times New Roman" w:hAnsi="Times New Roman" w:cs="Times New Roman"/>
+          <w:sz w:val="24"/>
+          <w:szCs w:val="24"/>
+          <w:lang w:val="en-US"/>
+        </w:rPr>
+        <w:t>Figura</w:t>
+      </w:r>
+      <w:proofErr w:type="spellEnd"/>
+      <w:r>
+        <w:rPr>
+          <w:rFonts w:ascii="Times New Roman" w:hAnsi="Times New Roman" w:cs="Times New Roman"/>
+          <w:sz w:val="24"/>
+          <w:szCs w:val="24"/>
+          <w:lang w:val="en-US"/>
+        </w:rPr>
+        <w:t xml:space="preserve"> 8. Build project</w:t>
+      </w:r>
+    </w:p>
+    <w:p>
+      <w:pPr>
+        <w:pStyle w:val="a8"/>
+        <w:rPr>
+          <w:rFonts w:ascii="Times New Roman" w:hAnsi="Times New Roman" w:cs="Times New Roman"/>
+          <w:sz w:val="24"/>
+          <w:szCs w:val="24"/>
+          <w:lang w:val="en-US"/>
+        </w:rPr>
+      </w:pPr>
+      <w:proofErr w:type="spellStart"/>
+      <w:r>
+        <w:rPr>
+          <w:rFonts w:ascii="Times New Roman" w:hAnsi="Times New Roman" w:cs="Times New Roman"/>
+          <w:sz w:val="24"/>
+          <w:szCs w:val="24"/>
+          <w:lang w:val="en-US"/>
+        </w:rPr>
+        <w:lastRenderedPageBreak/>
+        <w:t>În</w:t>
+      </w:r>
+      <w:proofErr w:type="spellEnd"/>
+      <w:r>
+        <w:rPr>
+          <w:rFonts w:ascii="Times New Roman" w:hAnsi="Times New Roman" w:cs="Times New Roman"/>
+          <w:sz w:val="24"/>
+          <w:szCs w:val="24"/>
+          <w:lang w:val="en-US"/>
+        </w:rPr>
+        <w:t xml:space="preserve"> </w:t>
+      </w:r>
+      <w:proofErr w:type="spellStart"/>
+      <w:r>
+        <w:rPr>
+          <w:rFonts w:ascii="Times New Roman" w:hAnsi="Times New Roman" w:cs="Times New Roman"/>
+          <w:sz w:val="24"/>
+          <w:szCs w:val="24"/>
+          <w:lang w:val="en-US"/>
+        </w:rPr>
+        <w:t>următoarea</w:t>
+      </w:r>
+      <w:proofErr w:type="spellEnd"/>
+      <w:r>
+        <w:rPr>
+          <w:rFonts w:ascii="Times New Roman" w:hAnsi="Times New Roman" w:cs="Times New Roman"/>
+          <w:sz w:val="24"/>
+          <w:szCs w:val="24"/>
+          <w:lang w:val="en-US"/>
+        </w:rPr>
+        <w:t xml:space="preserve"> </w:t>
+      </w:r>
+      <w:proofErr w:type="spellStart"/>
+      <w:r>
+        <w:rPr>
+          <w:rFonts w:ascii="Times New Roman" w:hAnsi="Times New Roman" w:cs="Times New Roman"/>
+          <w:sz w:val="24"/>
+          <w:szCs w:val="24"/>
+          <w:lang w:val="en-US"/>
+        </w:rPr>
+        <w:t>figură</w:t>
+      </w:r>
+      <w:proofErr w:type="spellEnd"/>
+      <w:r>
+        <w:rPr>
+          <w:rFonts w:ascii="Times New Roman" w:hAnsi="Times New Roman" w:cs="Times New Roman"/>
+          <w:sz w:val="24"/>
+          <w:szCs w:val="24"/>
+          <w:lang w:val="en-US"/>
+        </w:rPr>
+        <w:t xml:space="preserve"> </w:t>
+      </w:r>
+      <w:proofErr w:type="spellStart"/>
+      <w:r>
+        <w:rPr>
+          <w:rFonts w:ascii="Times New Roman" w:hAnsi="Times New Roman" w:cs="Times New Roman"/>
+          <w:sz w:val="24"/>
+          <w:szCs w:val="24"/>
+          <w:lang w:val="en-US"/>
+        </w:rPr>
+        <w:t>este</w:t>
+      </w:r>
+      <w:proofErr w:type="spellEnd"/>
+      <w:r>
+        <w:rPr>
+          <w:rFonts w:ascii="Times New Roman" w:hAnsi="Times New Roman" w:cs="Times New Roman"/>
+          <w:sz w:val="24"/>
+          <w:szCs w:val="24"/>
+          <w:lang w:val="en-US"/>
+        </w:rPr>
+        <w:t xml:space="preserve"> </w:t>
+      </w:r>
+      <w:proofErr w:type="spellStart"/>
+      <w:r>
+        <w:rPr>
+          <w:rFonts w:ascii="Times New Roman" w:hAnsi="Times New Roman" w:cs="Times New Roman"/>
+          <w:sz w:val="24"/>
+          <w:szCs w:val="24"/>
+          <w:lang w:val="en-US"/>
+        </w:rPr>
+        <w:t>reprezentată</w:t>
+      </w:r>
+      <w:proofErr w:type="spellEnd"/>
+      <w:r>
+        <w:rPr>
+          <w:rFonts w:ascii="Times New Roman" w:hAnsi="Times New Roman" w:cs="Times New Roman"/>
+          <w:sz w:val="24"/>
+          <w:szCs w:val="24"/>
+          <w:lang w:val="en-US"/>
+        </w:rPr>
+        <w:t xml:space="preserve"> </w:t>
+      </w:r>
+      <w:proofErr w:type="spellStart"/>
+      <w:r>
+        <w:rPr>
+          <w:rFonts w:ascii="Times New Roman" w:hAnsi="Times New Roman" w:cs="Times New Roman"/>
+          <w:sz w:val="24"/>
+          <w:szCs w:val="24"/>
+          <w:lang w:val="en-US"/>
+        </w:rPr>
+        <w:t>rezultatul</w:t>
+      </w:r>
+      <w:proofErr w:type="spellEnd"/>
+      <w:r>
+        <w:rPr>
+          <w:rFonts w:ascii="Times New Roman" w:hAnsi="Times New Roman" w:cs="Times New Roman"/>
+          <w:sz w:val="24"/>
+          <w:szCs w:val="24"/>
+          <w:lang w:val="en-US"/>
+        </w:rPr>
+        <w:t xml:space="preserve"> </w:t>
+      </w:r>
+      <w:proofErr w:type="spellStart"/>
+      <w:r>
+        <w:rPr>
+          <w:rFonts w:ascii="Times New Roman" w:hAnsi="Times New Roman" w:cs="Times New Roman"/>
+          <w:sz w:val="24"/>
+          <w:szCs w:val="24"/>
+          <w:lang w:val="en-US"/>
+        </w:rPr>
+        <w:t>buildului</w:t>
+      </w:r>
+      <w:proofErr w:type="spellEnd"/>
+      <w:r>
+        <w:rPr>
+          <w:rFonts w:ascii="Times New Roman" w:hAnsi="Times New Roman" w:cs="Times New Roman"/>
+          <w:sz w:val="24"/>
+          <w:szCs w:val="24"/>
+          <w:lang w:val="en-US"/>
+        </w:rPr>
+        <w:t xml:space="preserve"> </w:t>
+      </w:r>
+      <w:proofErr w:type="spellStart"/>
+      <w:r>
+        <w:rPr>
+          <w:rFonts w:ascii="Times New Roman" w:hAnsi="Times New Roman" w:cs="Times New Roman"/>
+          <w:sz w:val="24"/>
+          <w:szCs w:val="24"/>
+          <w:lang w:val="en-US"/>
+        </w:rPr>
+        <w:t>projectului</w:t>
+      </w:r>
+      <w:proofErr w:type="spellEnd"/>
+      <w:r>
+        <w:rPr>
+          <w:rFonts w:ascii="Times New Roman" w:hAnsi="Times New Roman" w:cs="Times New Roman"/>
+          <w:sz w:val="24"/>
+          <w:szCs w:val="24"/>
+          <w:lang w:val="en-US"/>
+        </w:rPr>
+        <w:t xml:space="preserve"> Maven </w:t>
+      </w:r>
+      <w:proofErr w:type="spellStart"/>
+      <w:r>
+        <w:rPr>
+          <w:rFonts w:ascii="Times New Roman" w:hAnsi="Times New Roman" w:cs="Times New Roman"/>
+          <w:sz w:val="24"/>
+          <w:szCs w:val="24"/>
+          <w:lang w:val="en-US"/>
+        </w:rPr>
+        <w:t>figura</w:t>
+      </w:r>
+      <w:proofErr w:type="spellEnd"/>
+      <w:r>
+        <w:rPr>
+          <w:rFonts w:ascii="Times New Roman" w:hAnsi="Times New Roman" w:cs="Times New Roman"/>
+          <w:sz w:val="24"/>
+          <w:szCs w:val="24"/>
+          <w:lang w:val="en-US"/>
+        </w:rPr>
+        <w:t xml:space="preserve"> 9.</w:t>
+      </w:r>
+    </w:p>
+    <w:p>
+      <w:pPr>
+        <w:pStyle w:val="a8"/>
+        <w:rPr>
+          <w:noProof/>
+          <w:lang w:val="en-US"/>
+        </w:rPr>
+      </w:pPr>
+      <w:r>
+        <w:rPr>
+          <w:noProof/>
+          <w:lang w:val="en-US"/>
+        </w:rPr>
+        <w:t xml:space="preserve"> </w:t>
+      </w:r>
+      <w:r>
+        <w:rPr>
+          <w:noProof/>
+          <w:lang w:val="en-US"/>
+        </w:rPr>
+        <w:drawing>
+          <wp:inline distT="0" distB="0" distL="0" distR="0" wp14:anchorId="261D8592" wp14:editId="1FF346C0">
+            <wp:extent cx="5210175" cy="2806978"/>
+            <wp:effectExtent l="0" t="0" r="0" b="0"/>
+            <wp:docPr id="40" name="Рисунок 40"/>
+            <wp:cNvGraphicFramePr>
+              <a:graphicFrameLocks xmlns:a="http://schemas.openxmlformats.org/drawingml/2006/main" noChangeAspect="1"/>
+            </wp:cNvGraphicFramePr>
+            <a:graphic xmlns:a="http://schemas.openxmlformats.org/drawingml/2006/main">
+              <a:graphicData uri="http://schemas.openxmlformats.org/drawingml/2006/picture">
+                <pic:pic xmlns:pic="http://schemas.openxmlformats.org/drawingml/2006/picture">
+                  <pic:nvPicPr>
+                    <pic:cNvPr id="1" name=""/>
+                    <pic:cNvPicPr/>
+                  </pic:nvPicPr>
+                  <pic:blipFill>
+                    <a:blip r:embed="rId47"/>
+                    <a:stretch>
+                      <a:fillRect/>
+                    </a:stretch>
+                  </pic:blipFill>
+                  <pic:spPr>
+                    <a:xfrm>
+                      <a:off x="0" y="0"/>
+                      <a:ext cx="5224938" cy="2814932"/>
+                    </a:xfrm>
+                    <a:prstGeom prst="rect">
+                      <a:avLst/>
+                    </a:prstGeom>
+                  </pic:spPr>
+                </pic:pic>
+              </a:graphicData>
+            </a:graphic>
+          </wp:inline>
+        </w:drawing>
+      </w:r>
+    </w:p>
+    <w:p>
+      <w:pPr>
+        <w:pStyle w:val="a8"/>
+        <w:rPr>
+          <w:rFonts w:ascii="Times New Roman" w:hAnsi="Times New Roman" w:cs="Times New Roman"/>
+          <w:sz w:val="24"/>
+          <w:szCs w:val="24"/>
+          <w:lang w:val="en-US"/>
+        </w:rPr>
+      </w:pPr>
+      <w:r>
+        <w:rPr>
+          <w:rFonts w:ascii="Times New Roman" w:hAnsi="Times New Roman" w:cs="Times New Roman"/>
+          <w:noProof/>
+          <w:sz w:val="24"/>
+          <w:szCs w:val="24"/>
+          <w:lang w:val="en-US"/>
+        </w:rPr>
+        <w:t xml:space="preserve">                                            </w:t>
+      </w:r>
+      <w:r>
+        <w:rPr>
+          <w:rFonts w:ascii="Times New Roman" w:hAnsi="Times New Roman" w:cs="Times New Roman"/>
+          <w:noProof/>
+          <w:sz w:val="24"/>
+          <w:szCs w:val="24"/>
+          <w:lang w:val="en-US"/>
+        </w:rPr>
+        <w:t>Figura 9. Rezultatul buildului</w:t>
+      </w:r>
+    </w:p>
+    <w:p>
+      <w:pPr>
+        <w:pStyle w:val="a8"/>
+        <w:ind w:left="720"/>
+        <w:rPr>
+          <w:rFonts w:ascii="Times New Roman" w:hAnsi="Times New Roman" w:cs="Times New Roman"/>
+          <w:sz w:val="24"/>
+          <w:szCs w:val="24"/>
+          <w:lang w:val="en-US"/>
+        </w:rPr>
+      </w:pPr>
+    </w:p>
+    <w:p>
+      <w:pPr>
+        <w:pStyle w:val="a8"/>
+        <w:ind w:left="720"/>
+        <w:rPr>
+          <w:rFonts w:ascii="Times New Roman" w:hAnsi="Times New Roman" w:cs="Times New Roman"/>
+          <w:sz w:val="24"/>
+          <w:szCs w:val="24"/>
+          <w:lang w:val="en-US"/>
+        </w:rPr>
+      </w:pPr>
+    </w:p>
+    <w:p>
+      <w:pPr>
+        <w:pStyle w:val="a8"/>
+        <w:ind w:left="720"/>
+        <w:rPr>
+          <w:rFonts w:ascii="Times New Roman" w:hAnsi="Times New Roman" w:cs="Times New Roman"/>
+          <w:sz w:val="24"/>
+          <w:szCs w:val="24"/>
+          <w:lang w:val="en-US"/>
+        </w:rPr>
+      </w:pPr>
+    </w:p>
+    <w:p>
+      <w:pPr>
+        <w:pStyle w:val="a8"/>
+        <w:ind w:left="720"/>
+        <w:rPr>
+          <w:rFonts w:ascii="Times New Roman" w:hAnsi="Times New Roman" w:cs="Times New Roman"/>
+          <w:sz w:val="24"/>
+          <w:szCs w:val="24"/>
+          <w:lang w:val="en-US"/>
+        </w:rPr>
+      </w:pPr>
+    </w:p>
+    <w:p>
+      <w:pPr>
+        <w:pStyle w:val="a8"/>
+        <w:ind w:left="720"/>
+        <w:rPr>
+          <w:rFonts w:ascii="Times New Roman" w:hAnsi="Times New Roman" w:cs="Times New Roman"/>
+          <w:sz w:val="24"/>
+          <w:szCs w:val="24"/>
+          <w:lang w:val="en-US"/>
+        </w:rPr>
+      </w:pPr>
+    </w:p>
+    <w:p>
+      <w:pPr>
+        <w:pStyle w:val="a8"/>
+        <w:ind w:left="720"/>
+        <w:rPr>
+          <w:rFonts w:ascii="Times New Roman" w:hAnsi="Times New Roman" w:cs="Times New Roman"/>
+          <w:sz w:val="24"/>
+          <w:szCs w:val="24"/>
+          <w:lang w:val="en-US"/>
+        </w:rPr>
+      </w:pPr>
+    </w:p>
+    <w:p>
+      <w:pPr>
+        <w:pStyle w:val="a8"/>
+        <w:ind w:left="720"/>
+        <w:rPr>
+          <w:rFonts w:ascii="Times New Roman" w:hAnsi="Times New Roman" w:cs="Times New Roman"/>
+          <w:sz w:val="24"/>
+          <w:szCs w:val="24"/>
+          <w:lang w:val="en-US"/>
+        </w:rPr>
+      </w:pPr>
+    </w:p>
+    <w:p>
+      <w:pPr>
+        <w:pStyle w:val="a8"/>
+        <w:ind w:left="720"/>
+        <w:rPr>
+          <w:rFonts w:ascii="Times New Roman" w:hAnsi="Times New Roman" w:cs="Times New Roman"/>
+          <w:sz w:val="24"/>
+          <w:szCs w:val="24"/>
+          <w:lang w:val="en-US"/>
+        </w:rPr>
+      </w:pPr>
+    </w:p>
+    <w:p>
+      <w:pPr>
+        <w:pStyle w:val="a8"/>
+        <w:ind w:left="720"/>
+        <w:rPr>
+          <w:rFonts w:ascii="Times New Roman" w:hAnsi="Times New Roman" w:cs="Times New Roman"/>
+          <w:sz w:val="24"/>
+          <w:szCs w:val="24"/>
+          <w:lang w:val="en-US"/>
+        </w:rPr>
+      </w:pPr>
+    </w:p>
+    <w:p>
+      <w:pPr>
+        <w:pStyle w:val="a8"/>
+        <w:ind w:left="720"/>
+        <w:rPr>
+          <w:rFonts w:ascii="Times New Roman" w:hAnsi="Times New Roman" w:cs="Times New Roman"/>
+          <w:sz w:val="24"/>
+          <w:szCs w:val="24"/>
+          <w:lang w:val="en-US"/>
+        </w:rPr>
+      </w:pPr>
+    </w:p>
+    <w:p>
+      <w:pPr>
+        <w:pStyle w:val="a8"/>
+        <w:ind w:left="720"/>
+        <w:rPr>
+          <w:rFonts w:ascii="Times New Roman" w:hAnsi="Times New Roman" w:cs="Times New Roman"/>
+          <w:sz w:val="24"/>
+          <w:szCs w:val="24"/>
+          <w:lang w:val="en-US"/>
+        </w:rPr>
+      </w:pPr>
+    </w:p>
+    <w:p>
+      <w:pPr>
+        <w:pStyle w:val="a8"/>
+        <w:ind w:left="720"/>
+        <w:rPr>
+          <w:rFonts w:ascii="Times New Roman" w:hAnsi="Times New Roman" w:cs="Times New Roman"/>
+          <w:sz w:val="24"/>
+          <w:szCs w:val="24"/>
+          <w:lang w:val="en-US"/>
+        </w:rPr>
+      </w:pPr>
+    </w:p>
+    <w:p>
+      <w:pPr>
+        <w:pStyle w:val="a8"/>
+        <w:ind w:left="720"/>
+        <w:rPr>
+          <w:rFonts w:ascii="Times New Roman" w:hAnsi="Times New Roman" w:cs="Times New Roman"/>
+          <w:sz w:val="24"/>
+          <w:szCs w:val="24"/>
+          <w:lang w:val="en-US"/>
+        </w:rPr>
+      </w:pPr>
+    </w:p>
+    <w:p>
+      <w:pPr>
+        <w:pStyle w:val="a8"/>
+        <w:ind w:left="720"/>
+        <w:rPr>
+          <w:rFonts w:ascii="Times New Roman" w:hAnsi="Times New Roman" w:cs="Times New Roman"/>
+          <w:sz w:val="24"/>
+          <w:szCs w:val="24"/>
+          <w:lang w:val="en-US"/>
+        </w:rPr>
+      </w:pPr>
+    </w:p>
+    <w:p>
+      <w:pPr>
+        <w:pStyle w:val="a8"/>
+        <w:ind w:left="720"/>
+        <w:rPr>
+          <w:rFonts w:ascii="Times New Roman" w:hAnsi="Times New Roman" w:cs="Times New Roman"/>
+          <w:sz w:val="24"/>
+          <w:szCs w:val="24"/>
+          <w:lang w:val="en-US"/>
+        </w:rPr>
+      </w:pPr>
+    </w:p>
+    <w:p>
+      <w:pPr>
+        <w:pStyle w:val="a8"/>
+        <w:ind w:left="720"/>
+        <w:rPr>
+          <w:rFonts w:ascii="Times New Roman" w:hAnsi="Times New Roman" w:cs="Times New Roman"/>
+          <w:sz w:val="24"/>
+          <w:szCs w:val="24"/>
+          <w:lang w:val="en-US"/>
+        </w:rPr>
+      </w:pPr>
+    </w:p>
+    <w:p>
+      <w:pPr>
+        <w:pStyle w:val="a8"/>
+        <w:ind w:left="720"/>
+        <w:rPr>
+          <w:rFonts w:ascii="Times New Roman" w:hAnsi="Times New Roman" w:cs="Times New Roman"/>
+          <w:sz w:val="24"/>
+          <w:szCs w:val="24"/>
+          <w:lang w:val="en-US"/>
+        </w:rPr>
+      </w:pPr>
+    </w:p>
+    <w:p>
+      <w:pPr>
+        <w:pStyle w:val="a8"/>
+        <w:ind w:left="720"/>
+        <w:rPr>
+          <w:rFonts w:ascii="Times New Roman" w:hAnsi="Times New Roman" w:cs="Times New Roman"/>
+          <w:sz w:val="24"/>
+          <w:szCs w:val="24"/>
+          <w:lang w:val="en-US"/>
+        </w:rPr>
+      </w:pPr>
+    </w:p>
+    <w:p>
+      <w:pPr>
+        <w:pStyle w:val="a8"/>
+        <w:ind w:left="720"/>
+        <w:rPr>
+          <w:rFonts w:ascii="Times New Roman" w:hAnsi="Times New Roman" w:cs="Times New Roman"/>
+          <w:sz w:val="24"/>
+          <w:szCs w:val="24"/>
+          <w:lang w:val="en-US"/>
+        </w:rPr>
+      </w:pPr>
+    </w:p>
+    <w:p>
+      <w:pPr>
+        <w:pStyle w:val="a8"/>
+        <w:ind w:left="720"/>
+        <w:rPr>
+          <w:rFonts w:ascii="Times New Roman" w:hAnsi="Times New Roman" w:cs="Times New Roman"/>
+          <w:sz w:val="24"/>
+          <w:szCs w:val="24"/>
+          <w:lang w:val="en-US"/>
+        </w:rPr>
+      </w:pPr>
+    </w:p>
+    <w:p>
+      <w:pPr>
+        <w:pStyle w:val="a8"/>
+        <w:ind w:left="720"/>
+        <w:rPr>
+          <w:rFonts w:ascii="Times New Roman" w:hAnsi="Times New Roman" w:cs="Times New Roman"/>
+          <w:sz w:val="24"/>
+          <w:szCs w:val="24"/>
+          <w:lang w:val="en-US"/>
+        </w:rPr>
+      </w:pPr>
+    </w:p>
+    <w:p>
+      <w:pPr>
+        <w:pStyle w:val="a8"/>
+        <w:ind w:left="720"/>
+        <w:rPr>
+          <w:rFonts w:ascii="Times New Roman" w:hAnsi="Times New Roman" w:cs="Times New Roman"/>
+          <w:sz w:val="24"/>
+          <w:szCs w:val="24"/>
+          <w:lang w:val="en-US"/>
+        </w:rPr>
+      </w:pPr>
+    </w:p>
+    <w:p>
+      <w:pPr>
+        <w:pStyle w:val="a8"/>
+        <w:ind w:left="720"/>
+        <w:rPr>
+          <w:rFonts w:ascii="Times New Roman" w:hAnsi="Times New Roman" w:cs="Times New Roman"/>
+          <w:sz w:val="24"/>
+          <w:szCs w:val="24"/>
+          <w:lang w:val="en-US"/>
+        </w:rPr>
+      </w:pPr>
+    </w:p>
+    <w:p>
+      <w:pPr>
+        <w:pStyle w:val="a8"/>
+        <w:ind w:left="720"/>
+        <w:rPr>
+          <w:rFonts w:ascii="Times New Roman" w:hAnsi="Times New Roman" w:cs="Times New Roman"/>
+          <w:sz w:val="24"/>
+          <w:szCs w:val="24"/>
+          <w:lang w:val="en-US"/>
+        </w:rPr>
+      </w:pPr>
+    </w:p>
+    <w:p>
+      <w:pPr>
+        <w:pStyle w:val="a8"/>
+        <w:ind w:left="720"/>
+        <w:rPr>
+          <w:rFonts w:ascii="Times New Roman" w:hAnsi="Times New Roman" w:cs="Times New Roman"/>
+          <w:sz w:val="24"/>
+          <w:szCs w:val="24"/>
+          <w:lang w:val="en-US"/>
+        </w:rPr>
+      </w:pPr>
+    </w:p>
+    <w:p>
+      <w:pPr>
+        <w:pStyle w:val="a8"/>
+        <w:ind w:left="720"/>
+        <w:rPr>
+          <w:rFonts w:ascii="Times New Roman" w:hAnsi="Times New Roman" w:cs="Times New Roman"/>
+          <w:sz w:val="24"/>
+          <w:szCs w:val="24"/>
+          <w:lang w:val="en-US"/>
+        </w:rPr>
+      </w:pPr>
+    </w:p>
+    <w:p>
+      <w:pPr>
+        <w:pStyle w:val="a8"/>
+        <w:ind w:left="720"/>
+        <w:rPr>
+          <w:rFonts w:ascii="Times New Roman" w:hAnsi="Times New Roman" w:cs="Times New Roman"/>
+          <w:sz w:val="24"/>
+          <w:szCs w:val="24"/>
+          <w:lang w:val="en-US"/>
+        </w:rPr>
+      </w:pPr>
+    </w:p>
+    <w:p>
+      <w:pPr>
+        <w:pStyle w:val="a8"/>
+        <w:ind w:left="720"/>
+        <w:rPr>
+          <w:rFonts w:ascii="Times New Roman" w:hAnsi="Times New Roman" w:cs="Times New Roman"/>
+          <w:sz w:val="24"/>
+          <w:szCs w:val="24"/>
+          <w:lang w:val="en-US"/>
+        </w:rPr>
+      </w:pPr>
+    </w:p>
+    <w:p>
+      <w:pPr>
+        <w:pStyle w:val="a8"/>
+        <w:ind w:left="720"/>
+        <w:rPr>
+          <w:rFonts w:ascii="Times New Roman" w:hAnsi="Times New Roman" w:cs="Times New Roman"/>
+          <w:sz w:val="24"/>
+          <w:szCs w:val="24"/>
+          <w:lang w:val="en-US"/>
+        </w:rPr>
+      </w:pPr>
+    </w:p>
+    <w:p>
+      <w:pPr>
+        <w:pStyle w:val="a8"/>
+        <w:ind w:left="720"/>
+        <w:rPr>
+          <w:rFonts w:ascii="Times New Roman" w:hAnsi="Times New Roman" w:cs="Times New Roman"/>
+          <w:sz w:val="24"/>
+          <w:szCs w:val="24"/>
+          <w:lang w:val="en-US"/>
+        </w:rPr>
+      </w:pPr>
+    </w:p>
+    <w:p>
+      <w:pPr>
+        <w:pStyle w:val="a8"/>
+        <w:ind w:left="720"/>
+        <w:rPr>
+          <w:rFonts w:ascii="Times New Roman" w:hAnsi="Times New Roman" w:cs="Times New Roman"/>
+          <w:sz w:val="24"/>
+          <w:szCs w:val="24"/>
+          <w:lang w:val="en-US"/>
+        </w:rPr>
+      </w:pPr>
+    </w:p>
+    <w:p>
+      <w:pPr>
+        <w:pStyle w:val="a8"/>
+        <w:ind w:left="720"/>
+        <w:rPr>
+          <w:rFonts w:ascii="Times New Roman" w:hAnsi="Times New Roman" w:cs="Times New Roman"/>
+          <w:sz w:val="24"/>
+          <w:szCs w:val="24"/>
+          <w:lang w:val="en-US"/>
+        </w:rPr>
+      </w:pPr>
+    </w:p>
+    <w:p>
+      <w:pPr>
+        <w:pStyle w:val="a8"/>
+        <w:ind w:left="720"/>
+        <w:rPr>
+          <w:rFonts w:ascii="Times New Roman" w:hAnsi="Times New Roman" w:cs="Times New Roman"/>
+          <w:sz w:val="24"/>
+          <w:szCs w:val="24"/>
+          <w:lang w:val="en-US"/>
+        </w:rPr>
+      </w:pPr>
+    </w:p>
+    <w:p>
+      <w:pPr>
+        <w:pStyle w:val="a8"/>
+        <w:ind w:left="720"/>
+        <w:rPr>
+          <w:rFonts w:ascii="Times New Roman" w:hAnsi="Times New Roman" w:cs="Times New Roman"/>
+          <w:sz w:val="24"/>
+          <w:szCs w:val="24"/>
+          <w:lang w:val="en-US"/>
+        </w:rPr>
+      </w:pPr>
+      <w:bookmarkStart w:id="0" w:name="_GoBack"/>
+      <w:bookmarkEnd w:id="0"/>
+    </w:p>
+    <w:p>
+      <w:pPr>
+        <w:pStyle w:val="a8"/>
+        <w:ind w:left="720"/>
+        <w:rPr>
+          <w:rFonts w:ascii="Times New Roman" w:hAnsi="Times New Roman" w:cs="Times New Roman"/>
           <w:sz w:val="28"/>
           <w:szCs w:val="28"/>
           <w:lang w:val="en-US"/>
@@ -17175,7 +20877,7 @@
         </w:rPr>
         <w:t>, July 29, 2009 </w:t>
       </w:r>
-      <w:hyperlink r:id="rId38" w:tgtFrame="_blank" w:tooltip="Pro Git book" w:history="1">
+      <w:hyperlink r:id="rId48" w:tgtFrame="_blank" w:tooltip="Pro Git book" w:history="1">
         <w:r>
           <w:rPr>
             <w:rStyle w:val="a6"/>
@@ -17260,7 +20962,7 @@
         </w:rPr>
         <w:t xml:space="preserve"> - 14.12.2014, </w:t>
       </w:r>
-      <w:hyperlink r:id="rId39" w:tooltip="Lars Vogel" w:history="1">
+      <w:hyperlink r:id="rId49" w:tooltip="Lars Vogel" w:history="1">
         <w:r>
           <w:rPr>
             <w:rStyle w:val="a6"/>
@@ -17313,7 +21015,7 @@
         </w:rPr>
         <w:t xml:space="preserve"> How To, </w:t>
       </w:r>
-      <w:hyperlink r:id="rId40" w:tgtFrame="_blank" w:tooltip="Git How To" w:history="1">
+      <w:hyperlink r:id="rId50" w:tgtFrame="_blank" w:tooltip="Git How To" w:history="1">
         <w:r>
           <w:rPr>
             <w:rStyle w:val="a6"/>
@@ -17398,7 +21100,7 @@
         </w:rPr>
         <w:t xml:space="preserve"> Tutorials, </w:t>
       </w:r>
-      <w:hyperlink r:id="rId41" w:tgtFrame="_blank" w:tooltip="Atlassian, Git tutorials" w:history="1">
+      <w:hyperlink r:id="rId51" w:tgtFrame="_blank" w:tooltip="Atlassian, Git tutorials" w:history="1">
         <w:r>
           <w:rPr>
             <w:rStyle w:val="a6"/>
@@ -17483,7 +21185,7 @@
         </w:rPr>
         <w:t xml:space="preserve"> branching model, January 05, 2010, </w:t>
       </w:r>
-      <w:hyperlink r:id="rId42" w:tgtFrame="_blank" w:tooltip="Branching in GIT" w:history="1">
+      <w:hyperlink r:id="rId52" w:tgtFrame="_blank" w:tooltip="Branching in GIT" w:history="1">
         <w:r>
           <w:rPr>
             <w:rStyle w:val="a6"/>
@@ -17568,7 +21270,7 @@
         </w:rPr>
         <w:t>, </w:t>
       </w:r>
-      <w:hyperlink r:id="rId43" w:tgtFrame="_blank" w:history="1">
+      <w:hyperlink r:id="rId53" w:tgtFrame="_blank" w:history="1">
         <w:r>
           <w:rPr>
             <w:rStyle w:val="a6"/>
@@ -17598,8 +21300,6 @@
           <w:lang w:val="en-US"/>
         </w:rPr>
       </w:pPr>
-      <w:bookmarkStart w:id="0" w:name="_GoBack"/>
-      <w:bookmarkEnd w:id="0"/>
       <w:r>
         <w:rPr>
           <w:rFonts w:ascii="Arial" w:hAnsi="Arial" w:cs="Arial"/>
@@ -17621,7 +21321,7 @@
         </w:rPr>
         <w:t> </w:t>
       </w:r>
-      <w:hyperlink r:id="rId44" w:tgtFrame="_blank" w:history="1">
+      <w:hyperlink r:id="rId54" w:tgtFrame="_blank" w:history="1">
         <w:r>
           <w:rPr>
             <w:rStyle w:val="a6"/>
@@ -17670,7 +21370,7 @@
         </w:rPr>
         <w:t>, </w:t>
       </w:r>
-      <w:hyperlink r:id="rId45" w:tooltip="tryGit" w:history="1">
+      <w:hyperlink r:id="rId55" w:tooltip="tryGit" w:history="1">
         <w:r>
           <w:rPr>
             <w:rStyle w:val="a6"/>
@@ -17716,9 +21416,31 @@
           <w:szCs w:val="21"/>
           <w:lang w:val="en-US"/>
         </w:rPr>
-        <w:t>Learn Git Branching, </w:t>
-      </w:r>
-      <w:hyperlink r:id="rId46" w:tgtFrame="_blank" w:tooltip="learnGitBranching" w:history="1">
+        <w:t xml:space="preserve">Learn </w:t>
+      </w:r>
+      <w:proofErr w:type="spellStart"/>
+      <w:r>
+        <w:rPr>
+          <w:rFonts w:ascii="Arial" w:hAnsi="Arial" w:cs="Arial"/>
+          <w:color w:val="333333"/>
+          <w:sz w:val="21"/>
+          <w:szCs w:val="21"/>
+          <w:lang w:val="en-US"/>
+        </w:rPr>
+        <w:t>Git</w:t>
+      </w:r>
+      <w:proofErr w:type="spellEnd"/>
+      <w:r>
+        <w:rPr>
+          <w:rFonts w:ascii="Arial" w:hAnsi="Arial" w:cs="Arial"/>
+          <w:color w:val="333333"/>
+          <w:sz w:val="21"/>
+          <w:szCs w:val="21"/>
+          <w:lang w:val="en-US"/>
+        </w:rPr>
+        <w:t xml:space="preserve"> Branching, </w:t>
+      </w:r>
+      <w:hyperlink r:id="rId56" w:tgtFrame="_blank" w:tooltip="learnGitBranching" w:history="1">
         <w:r>
           <w:rPr>
             <w:rStyle w:val="a6"/>
@@ -17758,7 +21480,7 @@
         </w:rPr>
         <w:t>Code School, Git Real, Free preview, </w:t>
       </w:r>
-      <w:hyperlink r:id="rId47" w:tgtFrame="_blank" w:tooltip="Git real" w:history="1">
+      <w:hyperlink r:id="rId57" w:tgtFrame="_blank" w:tooltip="Git real" w:history="1">
         <w:r>
           <w:rPr>
             <w:rStyle w:val="a6"/>
@@ -17798,7 +21520,7 @@
         </w:rPr>
         <w:t>Code School, Git Real 2, Free preview, </w:t>
       </w:r>
-      <w:hyperlink r:id="rId48" w:tooltip="Git real 2" w:history="1">
+      <w:hyperlink r:id="rId58" w:tooltip="Git real 2" w:history="1">
         <w:r>
           <w:rPr>
             <w:rStyle w:val="a6"/>

</xml_diff>